<commit_message>
Finito QdC, use case e design main menu 12.09.2025
</commit_message>
<xml_diff>
--- a/1_QdC/QdC_BeatThePiano.docx
+++ b/1_QdC/QdC_BeatThePiano.docx
@@ -887,14 +887,7 @@
                 <w:rFonts w:ascii="Times New Roman" w:hAnsi="Times New Roman"/>
                 <w:spacing w:val="-4"/>
               </w:rPr>
-              <w:t>g</w:t>
-            </w:r>
-            <w:r>
-              <w:rPr>
-                <w:rFonts w:ascii="Times New Roman" w:hAnsi="Times New Roman"/>
-                <w:spacing w:val="-4"/>
-              </w:rPr>
-              <w:t>eo.petrini@edu.ti.ch</w:t>
+              <w:t>geo.petrini@edu.ti.ch</w:t>
             </w:r>
           </w:p>
         </w:tc>
@@ -1504,7 +1497,13 @@
               <w:rPr>
                 <w:spacing w:val="-5"/>
               </w:rPr>
-              <w:t>10%</w:t>
+              <w:t>20</w:t>
+            </w:r>
+            <w:r>
+              <w:rPr>
+                <w:spacing w:val="-5"/>
+              </w:rPr>
+              <w:t>%</w:t>
             </w:r>
           </w:p>
         </w:tc>
@@ -1560,7 +1559,13 @@
               <w:rPr>
                 <w:spacing w:val="-5"/>
               </w:rPr>
-              <w:t>25%</w:t>
+              <w:t>50</w:t>
+            </w:r>
+            <w:r>
+              <w:rPr>
+                <w:spacing w:val="-5"/>
+              </w:rPr>
+              <w:t>%</w:t>
             </w:r>
           </w:p>
         </w:tc>
@@ -1609,7 +1614,13 @@
               <w:rPr>
                 <w:spacing w:val="-5"/>
               </w:rPr>
-              <w:t>35%</w:t>
+              <w:t>10</w:t>
+            </w:r>
+            <w:r>
+              <w:rPr>
+                <w:spacing w:val="-5"/>
+              </w:rPr>
+              <w:t>%</w:t>
             </w:r>
           </w:p>
         </w:tc>
@@ -1658,7 +1669,19 @@
               <w:rPr>
                 <w:spacing w:val="-5"/>
               </w:rPr>
-              <w:t>30%</w:t>
+              <w:t>2</w:t>
+            </w:r>
+            <w:r>
+              <w:rPr>
+                <w:spacing w:val="-5"/>
+              </w:rPr>
+              <w:t>0</w:t>
+            </w:r>
+            <w:r>
+              <w:rPr>
+                <w:spacing w:val="-5"/>
+              </w:rPr>
+              <w:t>%</w:t>
             </w:r>
           </w:p>
         </w:tc>
@@ -3198,592 +3221,943 @@
     </w:p>
     <w:p>
       <w:pPr>
-        <w:pStyle w:val="Corpotesto"/>
-        <w:spacing w:before="56"/>
-        <w:ind w:left="284"/>
-        <w:rPr>
-          <w:lang w:val="it-CH"/>
-        </w:rPr>
-      </w:pPr>
-      <w:r>
-        <w:t>Descrizione del progetto con tutti i requisiti principali</w:t>
+        <w:pStyle w:val="Titolo1"/>
+        <w:tabs>
+          <w:tab w:val="left" w:pos="527"/>
+        </w:tabs>
+        <w:ind w:left="242" w:firstLine="0"/>
+        <w:rPr>
+          <w:rFonts w:ascii="Calibri" w:eastAsia="Calibri" w:hAnsi="Calibri" w:cs="Calibri"/>
+          <w:sz w:val="22"/>
+          <w:szCs w:val="22"/>
+        </w:rPr>
+      </w:pPr>
+      <w:r>
+        <w:rPr>
+          <w:rFonts w:ascii="Calibri" w:eastAsia="Calibri" w:hAnsi="Calibri" w:cs="Calibri"/>
+          <w:sz w:val="22"/>
+          <w:szCs w:val="22"/>
+        </w:rPr>
+        <w:t>Un gioco in cui, usando la tastiera come pianoforte, devi suonare diverse melodie, che corrispondono a livelli di difficoltà differenti.</w:t>
       </w:r>
     </w:p>
     <w:p>
       <w:pPr>
-        <w:pStyle w:val="Corpotesto"/>
-        <w:spacing w:before="56"/>
-        <w:ind w:left="284"/>
-      </w:pPr>
+        <w:pStyle w:val="Titolo1"/>
+        <w:tabs>
+          <w:tab w:val="left" w:pos="527"/>
+        </w:tabs>
+        <w:ind w:left="242" w:firstLine="0"/>
+        <w:rPr>
+          <w:rFonts w:ascii="Calibri" w:eastAsia="Calibri" w:hAnsi="Calibri" w:cs="Calibri"/>
+          <w:b/>
+          <w:bCs/>
+          <w:sz w:val="24"/>
+          <w:szCs w:val="24"/>
+        </w:rPr>
+      </w:pPr>
+      <w:r>
+        <w:rPr>
+          <w:rFonts w:ascii="Calibri" w:eastAsia="Calibri" w:hAnsi="Calibri" w:cs="Calibri"/>
+          <w:b/>
+          <w:bCs/>
+          <w:sz w:val="24"/>
+          <w:szCs w:val="24"/>
+        </w:rPr>
+        <w:t>Schermata principale</w:t>
+      </w:r>
     </w:p>
     <w:p>
       <w:pPr>
-        <w:spacing w:line="268" w:lineRule="exact"/>
-        <w:ind w:left="500"/>
-        <w:rPr>
-          <w:b/>
-        </w:rPr>
-      </w:pPr>
-      <w:r>
-        <w:rPr>
-          <w:b/>
-          <w:spacing w:val="-2"/>
-        </w:rPr>
-        <w:t>IMPORTANTE</w:t>
+        <w:pStyle w:val="Titolo1"/>
+        <w:numPr>
+          <w:ilvl w:val="0"/>
+          <w:numId w:val="10"/>
+        </w:numPr>
+        <w:tabs>
+          <w:tab w:val="left" w:pos="527"/>
+        </w:tabs>
+        <w:rPr>
+          <w:rFonts w:ascii="Calibri" w:eastAsia="Calibri" w:hAnsi="Calibri" w:cs="Calibri"/>
+          <w:sz w:val="22"/>
+          <w:szCs w:val="22"/>
+        </w:rPr>
+      </w:pPr>
+      <w:r>
+        <w:rPr>
+          <w:rFonts w:ascii="Calibri" w:eastAsia="Calibri" w:hAnsi="Calibri" w:cs="Calibri"/>
+          <w:sz w:val="22"/>
+          <w:szCs w:val="22"/>
+        </w:rPr>
+        <w:t>Impostazioni (in alto a sinistra)</w:t>
       </w:r>
     </w:p>
     <w:p>
       <w:pPr>
-        <w:pStyle w:val="Paragrafoelenco"/>
+        <w:pStyle w:val="Titolo1"/>
         <w:numPr>
-          <w:ilvl w:val="1"/>
-          <w:numId w:val="2"/>
+          <w:ilvl w:val="0"/>
+          <w:numId w:val="10"/>
         </w:numPr>
         <w:tabs>
-          <w:tab w:val="left" w:pos="1220"/>
-          <w:tab w:val="left" w:pos="1221"/>
+          <w:tab w:val="left" w:pos="527"/>
         </w:tabs>
-        <w:ind w:left="1220" w:right="128" w:hanging="360"/>
-      </w:pPr>
-      <w:r>
-        <w:t>La fase di test deve essere preparata anticipatamente all’inizio del lavoro. I “Test Case” fanno da garanti al corretto funzionamento del lavoro prodotto</w:t>
+        <w:rPr>
+          <w:rFonts w:ascii="Calibri" w:eastAsia="Calibri" w:hAnsi="Calibri" w:cs="Calibri"/>
+          <w:sz w:val="22"/>
+          <w:szCs w:val="22"/>
+        </w:rPr>
+      </w:pPr>
+      <w:r>
+        <w:rPr>
+          <w:rFonts w:ascii="Calibri" w:eastAsia="Calibri" w:hAnsi="Calibri" w:cs="Calibri"/>
+          <w:sz w:val="22"/>
+          <w:szCs w:val="22"/>
+        </w:rPr>
+        <w:t>Credits (in basso a destra)</w:t>
       </w:r>
     </w:p>
     <w:p>
       <w:pPr>
-        <w:pStyle w:val="Paragrafoelenco"/>
+        <w:pStyle w:val="Titolo1"/>
+        <w:tabs>
+          <w:tab w:val="left" w:pos="527"/>
+        </w:tabs>
+        <w:ind w:left="242" w:firstLine="0"/>
+        <w:rPr>
+          <w:rFonts w:ascii="Calibri" w:eastAsia="Calibri" w:hAnsi="Calibri" w:cs="Calibri"/>
+          <w:b/>
+          <w:bCs/>
+          <w:sz w:val="24"/>
+          <w:szCs w:val="24"/>
+        </w:rPr>
+      </w:pPr>
+      <w:r>
+        <w:rPr>
+          <w:rFonts w:ascii="Calibri" w:eastAsia="Calibri" w:hAnsi="Calibri" w:cs="Calibri"/>
+          <w:b/>
+          <w:bCs/>
+          <w:sz w:val="24"/>
+          <w:szCs w:val="24"/>
+        </w:rPr>
+        <w:t>Opzioni principali:</w:t>
+      </w:r>
+    </w:p>
+    <w:p>
+      <w:pPr>
+        <w:pStyle w:val="Titolo1"/>
         <w:numPr>
-          <w:ilvl w:val="1"/>
-          <w:numId w:val="2"/>
+          <w:ilvl w:val="0"/>
+          <w:numId w:val="11"/>
         </w:numPr>
         <w:tabs>
-          <w:tab w:val="left" w:pos="1221"/>
+          <w:tab w:val="left" w:pos="527"/>
         </w:tabs>
-        <w:ind w:left="1220" w:hanging="361"/>
-        <w:jc w:val="both"/>
-      </w:pPr>
-      <w:r>
-        <w:t>Ogni</w:t>
-      </w:r>
-      <w:r>
-        <w:rPr>
-          <w:spacing w:val="8"/>
-        </w:rPr>
-        <w:t xml:space="preserve"> </w:t>
-      </w:r>
-      <w:r>
-        <w:t>volta</w:t>
-      </w:r>
-      <w:r>
-        <w:rPr>
-          <w:spacing w:val="11"/>
-        </w:rPr>
-        <w:t xml:space="preserve"> </w:t>
-      </w:r>
-      <w:r>
-        <w:t>che</w:t>
-      </w:r>
-      <w:r>
-        <w:rPr>
-          <w:spacing w:val="12"/>
-        </w:rPr>
-        <w:t xml:space="preserve"> </w:t>
-      </w:r>
-      <w:r>
-        <w:t>i</w:t>
-      </w:r>
-      <w:r>
-        <w:rPr>
-          <w:spacing w:val="11"/>
-        </w:rPr>
-        <w:t xml:space="preserve"> </w:t>
-      </w:r>
-      <w:r>
-        <w:t>test</w:t>
-      </w:r>
-      <w:r>
-        <w:rPr>
-          <w:spacing w:val="10"/>
-        </w:rPr>
-        <w:t xml:space="preserve"> </w:t>
-      </w:r>
-      <w:r>
-        <w:t>case</w:t>
-      </w:r>
-      <w:r>
-        <w:rPr>
-          <w:spacing w:val="9"/>
-        </w:rPr>
-        <w:t xml:space="preserve"> </w:t>
-      </w:r>
-      <w:r>
-        <w:t>saranno</w:t>
-      </w:r>
-      <w:r>
-        <w:rPr>
-          <w:spacing w:val="12"/>
-        </w:rPr>
-        <w:t xml:space="preserve"> </w:t>
-      </w:r>
-      <w:r>
-        <w:t>eseguiti,</w:t>
-      </w:r>
-      <w:r>
-        <w:rPr>
-          <w:spacing w:val="11"/>
-        </w:rPr>
-        <w:t xml:space="preserve"> </w:t>
-      </w:r>
-      <w:r>
-        <w:t>si</w:t>
-      </w:r>
-      <w:r>
-        <w:rPr>
-          <w:spacing w:val="11"/>
-        </w:rPr>
-        <w:t xml:space="preserve"> </w:t>
-      </w:r>
-      <w:r>
-        <w:t>dovranno</w:t>
-      </w:r>
-      <w:r>
-        <w:rPr>
-          <w:spacing w:val="11"/>
-        </w:rPr>
-        <w:t xml:space="preserve"> </w:t>
-      </w:r>
-      <w:r>
-        <w:t>protocollare,</w:t>
-      </w:r>
-      <w:r>
-        <w:rPr>
-          <w:spacing w:val="12"/>
-        </w:rPr>
-        <w:t xml:space="preserve"> </w:t>
-      </w:r>
-      <w:r>
-        <w:t>indicando</w:t>
-      </w:r>
-      <w:r>
-        <w:rPr>
-          <w:spacing w:val="8"/>
-        </w:rPr>
-        <w:t xml:space="preserve"> </w:t>
-      </w:r>
-      <w:r>
-        <w:t>il</w:t>
-      </w:r>
-      <w:r>
-        <w:rPr>
-          <w:spacing w:val="11"/>
-        </w:rPr>
-        <w:t xml:space="preserve"> </w:t>
-      </w:r>
-      <w:r>
-        <w:t>loro</w:t>
-      </w:r>
-      <w:r>
-        <w:rPr>
-          <w:spacing w:val="12"/>
-        </w:rPr>
-        <w:t xml:space="preserve"> </w:t>
-      </w:r>
-      <w:r>
-        <w:t>esito</w:t>
-      </w:r>
-      <w:r>
-        <w:rPr>
-          <w:spacing w:val="11"/>
-        </w:rPr>
-        <w:t xml:space="preserve"> </w:t>
-      </w:r>
-      <w:r>
-        <w:rPr>
-          <w:spacing w:val="-5"/>
-        </w:rPr>
-        <w:t>in</w:t>
+        <w:rPr>
+          <w:rFonts w:ascii="Calibri" w:eastAsia="Calibri" w:hAnsi="Calibri" w:cs="Calibri"/>
+          <w:sz w:val="22"/>
+          <w:szCs w:val="22"/>
+        </w:rPr>
+      </w:pPr>
+      <w:r>
+        <w:rPr>
+          <w:rFonts w:ascii="Calibri" w:eastAsia="Calibri" w:hAnsi="Calibri" w:cs="Calibri"/>
+          <w:sz w:val="22"/>
+          <w:szCs w:val="22"/>
+        </w:rPr>
+        <w:t>Selezione dei livelli: scegli a quale giocare.</w:t>
       </w:r>
     </w:p>
     <w:p>
       <w:pPr>
-        <w:pStyle w:val="Corpotesto"/>
-        <w:ind w:left="1220"/>
-      </w:pPr>
-      <w:r>
-        <w:t>modo</w:t>
-      </w:r>
-      <w:r>
-        <w:rPr>
-          <w:spacing w:val="-4"/>
-        </w:rPr>
-        <w:t xml:space="preserve"> </w:t>
-      </w:r>
-      <w:r>
-        <w:t>esaustivo,</w:t>
-      </w:r>
-      <w:r>
-        <w:rPr>
-          <w:spacing w:val="-5"/>
-        </w:rPr>
-        <w:t xml:space="preserve"> </w:t>
-      </w:r>
-      <w:r>
-        <w:t>un</w:t>
-      </w:r>
-      <w:r>
-        <w:rPr>
-          <w:spacing w:val="-3"/>
-        </w:rPr>
-        <w:t xml:space="preserve"> </w:t>
-      </w:r>
-      <w:r>
-        <w:t>semplice</w:t>
-      </w:r>
-      <w:r>
-        <w:rPr>
-          <w:spacing w:val="-5"/>
-        </w:rPr>
-        <w:t xml:space="preserve"> </w:t>
-      </w:r>
-      <w:r>
-        <w:t>“OK,</w:t>
-      </w:r>
-      <w:r>
-        <w:rPr>
-          <w:spacing w:val="-4"/>
-        </w:rPr>
-        <w:t xml:space="preserve"> </w:t>
-      </w:r>
-      <w:r>
-        <w:t>NOK”</w:t>
-      </w:r>
-      <w:r>
-        <w:rPr>
-          <w:spacing w:val="-2"/>
-        </w:rPr>
-        <w:t xml:space="preserve"> </w:t>
-      </w:r>
-      <w:r>
-        <w:t>non è</w:t>
-      </w:r>
-      <w:r>
-        <w:rPr>
-          <w:spacing w:val="-1"/>
-        </w:rPr>
-        <w:t xml:space="preserve"> </w:t>
-      </w:r>
-      <w:r>
-        <w:rPr>
-          <w:spacing w:val="-2"/>
-        </w:rPr>
-        <w:t>sufficiente</w:t>
+        <w:pStyle w:val="Titolo1"/>
+        <w:numPr>
+          <w:ilvl w:val="0"/>
+          <w:numId w:val="11"/>
+        </w:numPr>
+        <w:tabs>
+          <w:tab w:val="left" w:pos="527"/>
+        </w:tabs>
+        <w:rPr>
+          <w:rFonts w:ascii="Calibri" w:eastAsia="Calibri" w:hAnsi="Calibri" w:cs="Calibri"/>
+          <w:sz w:val="22"/>
+          <w:szCs w:val="22"/>
+        </w:rPr>
+      </w:pPr>
+      <w:r>
+        <w:rPr>
+          <w:rFonts w:ascii="Calibri" w:eastAsia="Calibri" w:hAnsi="Calibri" w:cs="Calibri"/>
+          <w:sz w:val="22"/>
+          <w:szCs w:val="22"/>
+        </w:rPr>
+        <w:t>Come giocare: visualizza i livelli che si auto completano.</w:t>
       </w:r>
     </w:p>
     <w:p>
       <w:pPr>
-        <w:pStyle w:val="Paragrafoelenco"/>
+        <w:pStyle w:val="Titolo1"/>
+        <w:tabs>
+          <w:tab w:val="left" w:pos="527"/>
+        </w:tabs>
+        <w:ind w:left="242" w:firstLine="0"/>
+        <w:rPr>
+          <w:rFonts w:ascii="Calibri" w:eastAsia="Calibri" w:hAnsi="Calibri" w:cs="Calibri"/>
+          <w:b/>
+          <w:bCs/>
+          <w:sz w:val="24"/>
+          <w:szCs w:val="24"/>
+        </w:rPr>
+      </w:pPr>
+      <w:r>
+        <w:rPr>
+          <w:rFonts w:ascii="Calibri" w:eastAsia="Calibri" w:hAnsi="Calibri" w:cs="Calibri"/>
+          <w:b/>
+          <w:bCs/>
+          <w:sz w:val="24"/>
+          <w:szCs w:val="24"/>
+        </w:rPr>
+        <w:t>Impostazioni</w:t>
+      </w:r>
+    </w:p>
+    <w:p>
+      <w:pPr>
+        <w:pStyle w:val="Titolo1"/>
         <w:numPr>
-          <w:ilvl w:val="1"/>
-          <w:numId w:val="2"/>
+          <w:ilvl w:val="0"/>
+          <w:numId w:val="12"/>
         </w:numPr>
         <w:tabs>
-          <w:tab w:val="left" w:pos="1221"/>
+          <w:tab w:val="left" w:pos="527"/>
         </w:tabs>
-        <w:ind w:left="1220" w:hanging="361"/>
-        <w:jc w:val="both"/>
-      </w:pPr>
-      <w:r>
-        <w:t>Nel</w:t>
-      </w:r>
-      <w:r>
-        <w:rPr>
-          <w:spacing w:val="4"/>
-        </w:rPr>
-        <w:t xml:space="preserve"> </w:t>
-      </w:r>
-      <w:r>
-        <w:t>caso</w:t>
-      </w:r>
-      <w:r>
-        <w:rPr>
-          <w:spacing w:val="5"/>
-        </w:rPr>
-        <w:t xml:space="preserve"> </w:t>
-      </w:r>
-      <w:r>
-        <w:t>in</w:t>
-      </w:r>
-      <w:r>
-        <w:rPr>
-          <w:spacing w:val="4"/>
-        </w:rPr>
-        <w:t xml:space="preserve"> </w:t>
-      </w:r>
-      <w:r>
-        <w:t>cui,</w:t>
-      </w:r>
-      <w:r>
-        <w:rPr>
-          <w:spacing w:val="4"/>
-        </w:rPr>
-        <w:t xml:space="preserve"> </w:t>
-      </w:r>
-      <w:r>
-        <w:t>tutte</w:t>
-      </w:r>
-      <w:r>
-        <w:rPr>
-          <w:spacing w:val="6"/>
-        </w:rPr>
-        <w:t xml:space="preserve"> </w:t>
-      </w:r>
-      <w:r>
-        <w:t>le</w:t>
-      </w:r>
-      <w:r>
-        <w:rPr>
-          <w:spacing w:val="4"/>
-        </w:rPr>
-        <w:t xml:space="preserve"> </w:t>
-      </w:r>
-      <w:r>
-        <w:t>specifiche</w:t>
-      </w:r>
-      <w:r>
-        <w:rPr>
-          <w:spacing w:val="5"/>
-        </w:rPr>
-        <w:t xml:space="preserve"> </w:t>
-      </w:r>
-      <w:r>
-        <w:t>siano</w:t>
-      </w:r>
-      <w:r>
-        <w:rPr>
-          <w:spacing w:val="5"/>
-        </w:rPr>
-        <w:t xml:space="preserve"> </w:t>
-      </w:r>
-      <w:r>
-        <w:t>state</w:t>
-      </w:r>
-      <w:r>
-        <w:rPr>
-          <w:spacing w:val="5"/>
-        </w:rPr>
-        <w:t xml:space="preserve"> </w:t>
-      </w:r>
-      <w:r>
-        <w:t>coperte</w:t>
-      </w:r>
-      <w:r>
-        <w:rPr>
-          <w:spacing w:val="3"/>
-        </w:rPr>
-        <w:t xml:space="preserve"> </w:t>
-      </w:r>
-      <w:r>
-        <w:t>in</w:t>
-      </w:r>
-      <w:r>
-        <w:rPr>
-          <w:spacing w:val="3"/>
-        </w:rPr>
-        <w:t xml:space="preserve"> </w:t>
-      </w:r>
-      <w:r>
-        <w:t>modo</w:t>
-      </w:r>
-      <w:r>
-        <w:rPr>
-          <w:spacing w:val="6"/>
-        </w:rPr>
-        <w:t xml:space="preserve"> </w:t>
-      </w:r>
-      <w:r>
-        <w:t>completo,</w:t>
-      </w:r>
-      <w:r>
-        <w:rPr>
-          <w:spacing w:val="2"/>
-        </w:rPr>
-        <w:t xml:space="preserve"> </w:t>
-      </w:r>
-      <w:r>
-        <w:t>compresa</w:t>
-      </w:r>
-      <w:r>
-        <w:rPr>
-          <w:spacing w:val="5"/>
-        </w:rPr>
-        <w:t xml:space="preserve"> </w:t>
-      </w:r>
-      <w:r>
-        <w:t>la</w:t>
-      </w:r>
-      <w:r>
-        <w:rPr>
-          <w:spacing w:val="4"/>
-        </w:rPr>
-        <w:t xml:space="preserve"> </w:t>
-      </w:r>
-      <w:r>
-        <w:t>fase</w:t>
-      </w:r>
-      <w:r>
-        <w:rPr>
-          <w:spacing w:val="5"/>
-        </w:rPr>
-        <w:t xml:space="preserve"> </w:t>
-      </w:r>
-      <w:r>
-        <w:rPr>
-          <w:spacing w:val="-5"/>
-        </w:rPr>
-        <w:t>dei</w:t>
+        <w:rPr>
+          <w:rFonts w:ascii="Calibri" w:eastAsia="Calibri" w:hAnsi="Calibri" w:cs="Calibri"/>
+          <w:sz w:val="22"/>
+          <w:szCs w:val="22"/>
+        </w:rPr>
+      </w:pPr>
+      <w:r>
+        <w:rPr>
+          <w:rFonts w:ascii="Calibri" w:eastAsia="Calibri" w:hAnsi="Calibri" w:cs="Calibri"/>
+          <w:sz w:val="22"/>
+          <w:szCs w:val="22"/>
+        </w:rPr>
+        <w:t>Modifica del volume</w:t>
       </w:r>
     </w:p>
     <w:p>
       <w:pPr>
-        <w:pStyle w:val="Corpotesto"/>
-        <w:ind w:left="1220"/>
-        <w:rPr>
-          <w:spacing w:val="-2"/>
-        </w:rPr>
-      </w:pPr>
-      <w:r>
-        <w:t>“Test</w:t>
-      </w:r>
-      <w:r>
-        <w:rPr>
-          <w:spacing w:val="-4"/>
-        </w:rPr>
-        <w:t xml:space="preserve"> </w:t>
-      </w:r>
-      <w:r>
-        <w:t>Case”,</w:t>
-      </w:r>
-      <w:r>
-        <w:rPr>
-          <w:spacing w:val="-3"/>
-        </w:rPr>
-        <w:t xml:space="preserve"> </w:t>
-      </w:r>
-      <w:r>
-        <w:t>il</w:t>
-      </w:r>
-      <w:r>
-        <w:rPr>
-          <w:spacing w:val="-5"/>
-        </w:rPr>
-        <w:t xml:space="preserve"> </w:t>
-      </w:r>
-      <w:r>
-        <w:t>docente</w:t>
-      </w:r>
-      <w:r>
-        <w:rPr>
-          <w:spacing w:val="-2"/>
-        </w:rPr>
-        <w:t xml:space="preserve"> </w:t>
-      </w:r>
-      <w:r>
-        <w:t>si</w:t>
-      </w:r>
-      <w:r>
-        <w:rPr>
-          <w:spacing w:val="-4"/>
-        </w:rPr>
-        <w:t xml:space="preserve"> </w:t>
-      </w:r>
-      <w:r>
-        <w:t>riserva</w:t>
-      </w:r>
-      <w:r>
-        <w:rPr>
-          <w:spacing w:val="-6"/>
-        </w:rPr>
-        <w:t xml:space="preserve"> </w:t>
-      </w:r>
-      <w:r>
-        <w:t>la</w:t>
-      </w:r>
-      <w:r>
-        <w:rPr>
-          <w:spacing w:val="-4"/>
-        </w:rPr>
-        <w:t xml:space="preserve"> </w:t>
-      </w:r>
-      <w:r>
-        <w:t>facoltà</w:t>
-      </w:r>
-      <w:r>
-        <w:rPr>
-          <w:spacing w:val="-3"/>
-        </w:rPr>
-        <w:t xml:space="preserve"> </w:t>
-      </w:r>
-      <w:r>
-        <w:t>di</w:t>
-      </w:r>
-      <w:r>
-        <w:rPr>
-          <w:spacing w:val="-7"/>
-        </w:rPr>
-        <w:t xml:space="preserve"> </w:t>
-      </w:r>
-      <w:r>
-        <w:t>aggiungere</w:t>
-      </w:r>
-      <w:r>
-        <w:rPr>
-          <w:spacing w:val="-3"/>
-        </w:rPr>
-        <w:t xml:space="preserve"> al lavoro </w:t>
-      </w:r>
-      <w:r>
-        <w:t>delle</w:t>
-      </w:r>
-      <w:r>
-        <w:rPr>
-          <w:spacing w:val="-4"/>
-        </w:rPr>
-        <w:t xml:space="preserve"> </w:t>
-      </w:r>
-      <w:r>
-        <w:t>nuove</w:t>
-      </w:r>
-      <w:r>
-        <w:rPr>
-          <w:spacing w:val="-2"/>
-        </w:rPr>
-        <w:t xml:space="preserve"> funzionalità</w:t>
+        <w:pStyle w:val="Titolo1"/>
+        <w:numPr>
+          <w:ilvl w:val="0"/>
+          <w:numId w:val="12"/>
+        </w:numPr>
+        <w:tabs>
+          <w:tab w:val="left" w:pos="527"/>
+        </w:tabs>
+        <w:rPr>
+          <w:rFonts w:ascii="Calibri" w:eastAsia="Calibri" w:hAnsi="Calibri" w:cs="Calibri"/>
+          <w:sz w:val="22"/>
+          <w:szCs w:val="22"/>
+        </w:rPr>
+      </w:pPr>
+      <w:r>
+        <w:rPr>
+          <w:rFonts w:ascii="Calibri" w:eastAsia="Calibri" w:hAnsi="Calibri" w:cs="Calibri"/>
+          <w:sz w:val="22"/>
+          <w:szCs w:val="22"/>
+        </w:rPr>
+        <w:t>Scelta della lingua</w:t>
       </w:r>
     </w:p>
     <w:p>
       <w:pPr>
-        <w:pStyle w:val="Corpotesto"/>
-        <w:ind w:left="1220"/>
-        <w:rPr>
-          <w:spacing w:val="-2"/>
-        </w:rPr>
-      </w:pPr>
+        <w:pStyle w:val="Titolo1"/>
+        <w:numPr>
+          <w:ilvl w:val="0"/>
+          <w:numId w:val="12"/>
+        </w:numPr>
+        <w:tabs>
+          <w:tab w:val="left" w:pos="527"/>
+        </w:tabs>
+        <w:rPr>
+          <w:rFonts w:ascii="Calibri" w:eastAsia="Calibri" w:hAnsi="Calibri" w:cs="Calibri"/>
+          <w:sz w:val="22"/>
+          <w:szCs w:val="22"/>
+        </w:rPr>
+      </w:pPr>
+      <w:r>
+        <w:rPr>
+          <w:rFonts w:ascii="Calibri" w:eastAsia="Calibri" w:hAnsi="Calibri" w:cs="Calibri"/>
+          <w:sz w:val="22"/>
+          <w:szCs w:val="22"/>
+        </w:rPr>
+        <w:t>Cambio del colore delle note</w:t>
+      </w:r>
     </w:p>
     <w:p>
       <w:pPr>
-        <w:pStyle w:val="Corpotesto"/>
-        <w:spacing w:before="56"/>
-        <w:ind w:left="284"/>
-        <w:rPr>
-          <w:lang w:val="it-CH"/>
-        </w:rPr>
-      </w:pPr>
-      <w:r>
-        <w:t>Gioco simile a Piano Tiles dove te, usando la tua tastiera come pianoforte, devi suonare diverse melodie che sono come livelli.</w:t>
+        <w:pStyle w:val="Titolo1"/>
+        <w:numPr>
+          <w:ilvl w:val="0"/>
+          <w:numId w:val="12"/>
+        </w:numPr>
+        <w:tabs>
+          <w:tab w:val="left" w:pos="527"/>
+        </w:tabs>
+        <w:rPr>
+          <w:rFonts w:ascii="Calibri" w:eastAsia="Calibri" w:hAnsi="Calibri" w:cs="Calibri"/>
+          <w:sz w:val="22"/>
+          <w:szCs w:val="22"/>
+        </w:rPr>
+      </w:pPr>
+      <w:r>
+        <w:rPr>
+          <w:rFonts w:ascii="Calibri" w:eastAsia="Calibri" w:hAnsi="Calibri" w:cs="Calibri"/>
+          <w:sz w:val="22"/>
+          <w:szCs w:val="22"/>
+        </w:rPr>
+        <w:t>Cancellazione del Save file</w:t>
       </w:r>
     </w:p>
     <w:p>
       <w:pPr>
+        <w:pStyle w:val="Titolo1"/>
+        <w:tabs>
+          <w:tab w:val="left" w:pos="527"/>
+        </w:tabs>
+        <w:ind w:left="242" w:firstLine="0"/>
+        <w:rPr>
+          <w:rFonts w:ascii="Calibri" w:eastAsia="Calibri" w:hAnsi="Calibri" w:cs="Calibri"/>
+          <w:b/>
+          <w:bCs/>
+          <w:sz w:val="24"/>
+          <w:szCs w:val="24"/>
+        </w:rPr>
+      </w:pPr>
+      <w:r>
+        <w:rPr>
+          <w:rFonts w:ascii="Calibri" w:eastAsia="Calibri" w:hAnsi="Calibri" w:cs="Calibri"/>
+          <w:b/>
+          <w:bCs/>
+          <w:sz w:val="24"/>
+          <w:szCs w:val="24"/>
+        </w:rPr>
+        <w:t>Credits</w:t>
+      </w:r>
+    </w:p>
+    <w:p>
+      <w:pPr>
+        <w:pStyle w:val="Titolo1"/>
+        <w:numPr>
+          <w:ilvl w:val="0"/>
+          <w:numId w:val="13"/>
+        </w:numPr>
+        <w:tabs>
+          <w:tab w:val="left" w:pos="527"/>
+        </w:tabs>
+        <w:rPr>
+          <w:rFonts w:ascii="Calibri" w:eastAsia="Calibri" w:hAnsi="Calibri" w:cs="Calibri"/>
+          <w:sz w:val="22"/>
+          <w:szCs w:val="22"/>
+        </w:rPr>
+      </w:pPr>
+      <w:r>
+        <w:rPr>
+          <w:rFonts w:ascii="Calibri" w:eastAsia="Calibri" w:hAnsi="Calibri" w:cs="Calibri"/>
+          <w:sz w:val="22"/>
+          <w:szCs w:val="22"/>
+        </w:rPr>
+        <w:t>Informazioni su chi ha creato il gioco</w:t>
+      </w:r>
+    </w:p>
+    <w:p>
+      <w:pPr>
+        <w:pStyle w:val="Titolo1"/>
+        <w:numPr>
+          <w:ilvl w:val="0"/>
+          <w:numId w:val="13"/>
+        </w:numPr>
+        <w:tabs>
+          <w:tab w:val="left" w:pos="527"/>
+        </w:tabs>
+        <w:rPr>
+          <w:rFonts w:ascii="Calibri" w:eastAsia="Calibri" w:hAnsi="Calibri" w:cs="Calibri"/>
+          <w:sz w:val="22"/>
+          <w:szCs w:val="22"/>
+        </w:rPr>
+      </w:pPr>
+      <w:r>
+        <w:rPr>
+          <w:rFonts w:ascii="Calibri" w:eastAsia="Calibri" w:hAnsi="Calibri" w:cs="Calibri"/>
+          <w:sz w:val="22"/>
+          <w:szCs w:val="22"/>
+        </w:rPr>
+        <w:t>Fonti di aiuto utilizzate</w:t>
+      </w:r>
+    </w:p>
+    <w:p>
+      <w:pPr>
+        <w:pStyle w:val="Titolo1"/>
+        <w:tabs>
+          <w:tab w:val="left" w:pos="527"/>
+        </w:tabs>
+        <w:ind w:left="242" w:firstLine="0"/>
+        <w:rPr>
+          <w:rFonts w:ascii="Calibri" w:eastAsia="Calibri" w:hAnsi="Calibri" w:cs="Calibri"/>
+          <w:b/>
+          <w:bCs/>
+          <w:sz w:val="24"/>
+          <w:szCs w:val="24"/>
+        </w:rPr>
+      </w:pPr>
+      <w:r>
+        <w:rPr>
+          <w:rFonts w:ascii="Calibri" w:eastAsia="Calibri" w:hAnsi="Calibri" w:cs="Calibri"/>
+          <w:b/>
+          <w:bCs/>
+          <w:sz w:val="24"/>
+          <w:szCs w:val="24"/>
+        </w:rPr>
+        <w:t>Gameplay</w:t>
+      </w:r>
+    </w:p>
+    <w:p>
+      <w:pPr>
+        <w:pStyle w:val="Titolo1"/>
+        <w:numPr>
+          <w:ilvl w:val="0"/>
+          <w:numId w:val="14"/>
+        </w:numPr>
+        <w:tabs>
+          <w:tab w:val="left" w:pos="527"/>
+        </w:tabs>
+        <w:rPr>
+          <w:rFonts w:ascii="Calibri" w:eastAsia="Calibri" w:hAnsi="Calibri" w:cs="Calibri"/>
+          <w:sz w:val="22"/>
+          <w:szCs w:val="22"/>
+        </w:rPr>
+      </w:pPr>
+      <w:r>
+        <w:rPr>
+          <w:rFonts w:ascii="Calibri" w:eastAsia="Calibri" w:hAnsi="Calibri" w:cs="Calibri"/>
+          <w:sz w:val="22"/>
+          <w:szCs w:val="22"/>
+        </w:rPr>
+        <w:t>Visualizzazione: immagine 2D dei tasti del pianoforte con le lettere della tastiera sopra, per indicare quale tasto premere.</w:t>
+      </w:r>
+    </w:p>
+    <w:p>
+      <w:pPr>
+        <w:pStyle w:val="Titolo1"/>
+        <w:numPr>
+          <w:ilvl w:val="0"/>
+          <w:numId w:val="14"/>
+        </w:numPr>
+        <w:tabs>
+          <w:tab w:val="left" w:pos="527"/>
+        </w:tabs>
+        <w:rPr>
+          <w:rFonts w:ascii="Calibri" w:eastAsia="Calibri" w:hAnsi="Calibri" w:cs="Calibri"/>
+          <w:sz w:val="22"/>
+          <w:szCs w:val="22"/>
+        </w:rPr>
+      </w:pPr>
+      <w:r>
+        <w:rPr>
+          <w:rFonts w:ascii="Calibri" w:eastAsia="Calibri" w:hAnsi="Calibri" w:cs="Calibri"/>
+          <w:sz w:val="22"/>
+          <w:szCs w:val="22"/>
+        </w:rPr>
+        <w:t>Note: rettangoli che cadono dall’alto verso i tasti.</w:t>
+      </w:r>
+    </w:p>
+    <w:p>
+      <w:pPr>
+        <w:pStyle w:val="Titolo1"/>
+        <w:numPr>
+          <w:ilvl w:val="0"/>
+          <w:numId w:val="14"/>
+        </w:numPr>
+        <w:tabs>
+          <w:tab w:val="left" w:pos="527"/>
+        </w:tabs>
+        <w:rPr>
+          <w:rFonts w:ascii="Calibri" w:eastAsia="Calibri" w:hAnsi="Calibri" w:cs="Calibri"/>
+          <w:sz w:val="22"/>
+          <w:szCs w:val="22"/>
+        </w:rPr>
+      </w:pPr>
+      <w:r>
+        <w:rPr>
+          <w:rFonts w:ascii="Calibri" w:eastAsia="Calibri" w:hAnsi="Calibri" w:cs="Calibri"/>
+          <w:sz w:val="22"/>
+          <w:szCs w:val="22"/>
+        </w:rPr>
+        <w:t>Quando una nota raggiunge il tasto corrispondente, bisogna premere il tasto della tastiera associato.</w:t>
+      </w:r>
+    </w:p>
+    <w:p>
+      <w:pPr>
+        <w:pStyle w:val="Titolo1"/>
+        <w:tabs>
+          <w:tab w:val="left" w:pos="527"/>
+        </w:tabs>
+        <w:ind w:left="242" w:firstLine="0"/>
+        <w:rPr>
+          <w:rFonts w:ascii="Calibri" w:eastAsia="Calibri" w:hAnsi="Calibri" w:cs="Calibri"/>
+          <w:b/>
+          <w:bCs/>
+          <w:sz w:val="24"/>
+          <w:szCs w:val="24"/>
+        </w:rPr>
+      </w:pPr>
+      <w:r>
+        <w:rPr>
+          <w:rFonts w:ascii="Calibri" w:eastAsia="Calibri" w:hAnsi="Calibri" w:cs="Calibri"/>
+          <w:b/>
+          <w:bCs/>
+          <w:sz w:val="24"/>
+          <w:szCs w:val="24"/>
+        </w:rPr>
+        <w:t>Punteggio:</w:t>
+      </w:r>
+    </w:p>
+    <w:p>
+      <w:pPr>
+        <w:pStyle w:val="Titolo1"/>
+        <w:numPr>
+          <w:ilvl w:val="0"/>
+          <w:numId w:val="15"/>
+        </w:numPr>
+        <w:tabs>
+          <w:tab w:val="left" w:pos="527"/>
+        </w:tabs>
+        <w:rPr>
+          <w:rFonts w:ascii="Calibri" w:eastAsia="Calibri" w:hAnsi="Calibri" w:cs="Calibri"/>
+          <w:sz w:val="22"/>
+          <w:szCs w:val="22"/>
+        </w:rPr>
+      </w:pPr>
+      <w:r>
+        <w:rPr>
+          <w:rFonts w:ascii="Calibri" w:eastAsia="Calibri" w:hAnsi="Calibri" w:cs="Calibri"/>
+          <w:sz w:val="22"/>
+          <w:szCs w:val="22"/>
+        </w:rPr>
+        <w:t>1 punto per ogni nota suonata correttamente al momento giusto.</w:t>
+      </w:r>
+    </w:p>
+    <w:p>
+      <w:pPr>
+        <w:pStyle w:val="Titolo1"/>
+        <w:numPr>
+          <w:ilvl w:val="0"/>
+          <w:numId w:val="15"/>
+        </w:numPr>
+        <w:tabs>
+          <w:tab w:val="left" w:pos="527"/>
+        </w:tabs>
+        <w:rPr>
+          <w:rFonts w:ascii="Calibri" w:eastAsia="Calibri" w:hAnsi="Calibri" w:cs="Calibri"/>
+          <w:sz w:val="22"/>
+          <w:szCs w:val="22"/>
+        </w:rPr>
+      </w:pPr>
+      <w:r>
+        <w:rPr>
+          <w:rFonts w:ascii="Calibri" w:eastAsia="Calibri" w:hAnsi="Calibri" w:cs="Calibri"/>
+          <w:sz w:val="22"/>
+          <w:szCs w:val="22"/>
+        </w:rPr>
+        <w:t>Valutazione finale del livello in punti e stelle:</w:t>
+      </w:r>
+    </w:p>
+    <w:p>
+      <w:pPr>
+        <w:pStyle w:val="Titolo1"/>
+        <w:numPr>
+          <w:ilvl w:val="0"/>
+          <w:numId w:val="15"/>
+        </w:numPr>
+        <w:tabs>
+          <w:tab w:val="left" w:pos="527"/>
+        </w:tabs>
+        <w:rPr>
+          <w:rFonts w:ascii="Calibri" w:eastAsia="Calibri" w:hAnsi="Calibri" w:cs="Calibri"/>
+          <w:sz w:val="22"/>
+          <w:szCs w:val="22"/>
+        </w:rPr>
+      </w:pPr>
+      <w:r>
+        <w:rPr>
+          <w:rFonts w:ascii="Calibri" w:eastAsia="Calibri" w:hAnsi="Calibri" w:cs="Calibri"/>
+          <w:sz w:val="22"/>
+          <w:szCs w:val="22"/>
+        </w:rPr>
+        <w:t>1 stella: 30% dei punti massimi</w:t>
+      </w:r>
+    </w:p>
+    <w:p>
+      <w:pPr>
+        <w:pStyle w:val="Titolo1"/>
+        <w:numPr>
+          <w:ilvl w:val="0"/>
+          <w:numId w:val="15"/>
+        </w:numPr>
+        <w:tabs>
+          <w:tab w:val="left" w:pos="527"/>
+        </w:tabs>
+        <w:rPr>
+          <w:rFonts w:ascii="Calibri" w:eastAsia="Calibri" w:hAnsi="Calibri" w:cs="Calibri"/>
+          <w:sz w:val="22"/>
+          <w:szCs w:val="22"/>
+        </w:rPr>
+      </w:pPr>
+      <w:r>
+        <w:rPr>
+          <w:rFonts w:ascii="Calibri" w:eastAsia="Calibri" w:hAnsi="Calibri" w:cs="Calibri"/>
+          <w:sz w:val="22"/>
+          <w:szCs w:val="22"/>
+        </w:rPr>
+        <w:t>2 stelle: 60%</w:t>
+      </w:r>
+    </w:p>
+    <w:p>
+      <w:pPr>
+        <w:pStyle w:val="Titolo1"/>
+        <w:numPr>
+          <w:ilvl w:val="0"/>
+          <w:numId w:val="15"/>
+        </w:numPr>
+        <w:tabs>
+          <w:tab w:val="left" w:pos="527"/>
+        </w:tabs>
+        <w:rPr>
+          <w:rFonts w:ascii="Calibri" w:eastAsia="Calibri" w:hAnsi="Calibri" w:cs="Calibri"/>
+          <w:sz w:val="22"/>
+          <w:szCs w:val="22"/>
+        </w:rPr>
+      </w:pPr>
+      <w:r>
+        <w:rPr>
+          <w:rFonts w:ascii="Calibri" w:eastAsia="Calibri" w:hAnsi="Calibri" w:cs="Calibri"/>
+          <w:sz w:val="22"/>
+          <w:szCs w:val="22"/>
+        </w:rPr>
+        <w:t>3 stelle: 90%</w:t>
+      </w:r>
+    </w:p>
+    <w:p>
+      <w:pPr>
+        <w:pStyle w:val="Titolo1"/>
+        <w:tabs>
+          <w:tab w:val="left" w:pos="527"/>
+        </w:tabs>
+        <w:ind w:left="242" w:firstLine="0"/>
+        <w:rPr>
+          <w:rFonts w:ascii="Calibri" w:eastAsia="Calibri" w:hAnsi="Calibri" w:cs="Calibri"/>
+          <w:b/>
+          <w:bCs/>
+          <w:sz w:val="24"/>
+          <w:szCs w:val="24"/>
+        </w:rPr>
+      </w:pPr>
+      <w:r>
+        <w:rPr>
+          <w:rFonts w:ascii="Calibri" w:eastAsia="Calibri" w:hAnsi="Calibri" w:cs="Calibri"/>
+          <w:b/>
+          <w:bCs/>
+          <w:sz w:val="24"/>
+          <w:szCs w:val="24"/>
+        </w:rPr>
+        <w:t>Azioni post-livello:</w:t>
+      </w:r>
+    </w:p>
+    <w:p>
+      <w:pPr>
+        <w:pStyle w:val="Titolo1"/>
+        <w:numPr>
+          <w:ilvl w:val="0"/>
+          <w:numId w:val="16"/>
+        </w:numPr>
+        <w:tabs>
+          <w:tab w:val="left" w:pos="527"/>
+        </w:tabs>
+        <w:rPr>
+          <w:rFonts w:ascii="Calibri" w:eastAsia="Calibri" w:hAnsi="Calibri" w:cs="Calibri"/>
+          <w:sz w:val="22"/>
+          <w:szCs w:val="22"/>
+        </w:rPr>
+      </w:pPr>
+      <w:r>
+        <w:rPr>
+          <w:rFonts w:ascii="Calibri" w:eastAsia="Calibri" w:hAnsi="Calibri" w:cs="Calibri"/>
+          <w:sz w:val="22"/>
+          <w:szCs w:val="22"/>
+        </w:rPr>
+        <w:t>Passare al prossimo livello</w:t>
+      </w:r>
+    </w:p>
+    <w:p>
+      <w:pPr>
+        <w:pStyle w:val="Titolo1"/>
+        <w:numPr>
+          <w:ilvl w:val="0"/>
+          <w:numId w:val="16"/>
+        </w:numPr>
+        <w:tabs>
+          <w:tab w:val="left" w:pos="527"/>
+        </w:tabs>
+        <w:rPr>
+          <w:rFonts w:ascii="Calibri" w:eastAsia="Calibri" w:hAnsi="Calibri" w:cs="Calibri"/>
+          <w:sz w:val="22"/>
+          <w:szCs w:val="22"/>
+        </w:rPr>
+      </w:pPr>
+      <w:r>
+        <w:rPr>
+          <w:rFonts w:ascii="Calibri" w:eastAsia="Calibri" w:hAnsi="Calibri" w:cs="Calibri"/>
+          <w:sz w:val="22"/>
+          <w:szCs w:val="22"/>
+        </w:rPr>
+        <w:t>Riprovare lo stesso livello</w:t>
+      </w:r>
+    </w:p>
+    <w:p>
+      <w:pPr>
+        <w:pStyle w:val="Titolo1"/>
+        <w:numPr>
+          <w:ilvl w:val="0"/>
+          <w:numId w:val="16"/>
+        </w:numPr>
+        <w:tabs>
+          <w:tab w:val="left" w:pos="527"/>
+        </w:tabs>
+        <w:rPr>
+          <w:rFonts w:ascii="Calibri" w:eastAsia="Calibri" w:hAnsi="Calibri" w:cs="Calibri"/>
+          <w:sz w:val="22"/>
+          <w:szCs w:val="22"/>
+        </w:rPr>
+      </w:pPr>
+      <w:r>
+        <w:rPr>
+          <w:rFonts w:ascii="Calibri" w:eastAsia="Calibri" w:hAnsi="Calibri" w:cs="Calibri"/>
+          <w:sz w:val="22"/>
+          <w:szCs w:val="22"/>
+        </w:rPr>
+        <w:t>Tornare alla schermata principale</w:t>
+      </w:r>
+    </w:p>
+    <w:p>
+      <w:pPr>
+        <w:pStyle w:val="Titolo1"/>
+        <w:tabs>
+          <w:tab w:val="left" w:pos="527"/>
+        </w:tabs>
+        <w:ind w:left="242" w:firstLine="0"/>
+        <w:rPr>
+          <w:rFonts w:ascii="Calibri" w:eastAsia="Calibri" w:hAnsi="Calibri" w:cs="Calibri"/>
+          <w:b/>
+          <w:bCs/>
+          <w:sz w:val="24"/>
+          <w:szCs w:val="24"/>
+        </w:rPr>
+      </w:pPr>
+      <w:r>
+        <w:rPr>
+          <w:rFonts w:ascii="Calibri" w:eastAsia="Calibri" w:hAnsi="Calibri" w:cs="Calibri"/>
+          <w:b/>
+          <w:bCs/>
+          <w:sz w:val="24"/>
+          <w:szCs w:val="24"/>
+        </w:rPr>
+        <w:t>Livelli</w:t>
+      </w:r>
+    </w:p>
+    <w:p>
+      <w:pPr>
+        <w:pStyle w:val="Titolo1"/>
+        <w:tabs>
+          <w:tab w:val="left" w:pos="527"/>
+        </w:tabs>
+        <w:ind w:left="242" w:firstLine="0"/>
+        <w:rPr>
+          <w:rFonts w:ascii="Calibri" w:eastAsia="Calibri" w:hAnsi="Calibri" w:cs="Calibri"/>
+          <w:sz w:val="22"/>
+          <w:szCs w:val="22"/>
+        </w:rPr>
+      </w:pPr>
+      <w:r>
+        <w:rPr>
+          <w:rFonts w:ascii="Calibri" w:eastAsia="Calibri" w:hAnsi="Calibri" w:cs="Calibri"/>
+          <w:sz w:val="22"/>
+          <w:szCs w:val="22"/>
+        </w:rPr>
+        <w:t>Tre livelli di difficoltà</w:t>
+      </w:r>
+      <w:r>
+        <w:rPr>
+          <w:rFonts w:ascii="Calibri" w:eastAsia="Calibri" w:hAnsi="Calibri" w:cs="Calibri"/>
+          <w:sz w:val="22"/>
+          <w:szCs w:val="22"/>
+        </w:rPr>
+        <w:t xml:space="preserve"> diverse</w:t>
+      </w:r>
+      <w:r>
+        <w:rPr>
+          <w:rFonts w:ascii="Calibri" w:eastAsia="Calibri" w:hAnsi="Calibri" w:cs="Calibri"/>
+          <w:sz w:val="22"/>
+          <w:szCs w:val="22"/>
+        </w:rPr>
+        <w:t>:</w:t>
+      </w:r>
+    </w:p>
+    <w:p>
+      <w:pPr>
+        <w:pStyle w:val="Titolo1"/>
+        <w:numPr>
+          <w:ilvl w:val="0"/>
+          <w:numId w:val="17"/>
+        </w:numPr>
+        <w:tabs>
+          <w:tab w:val="left" w:pos="527"/>
+        </w:tabs>
+        <w:rPr>
+          <w:rFonts w:ascii="Calibri" w:eastAsia="Calibri" w:hAnsi="Calibri" w:cs="Calibri"/>
+          <w:sz w:val="22"/>
+          <w:szCs w:val="22"/>
+        </w:rPr>
+      </w:pPr>
+      <w:r>
+        <w:rPr>
+          <w:rFonts w:ascii="Calibri" w:eastAsia="Calibri" w:hAnsi="Calibri" w:cs="Calibri"/>
+          <w:sz w:val="22"/>
+          <w:szCs w:val="22"/>
+        </w:rPr>
+        <w:t>Facile</w:t>
+      </w:r>
+    </w:p>
+    <w:p>
+      <w:pPr>
+        <w:pStyle w:val="Titolo1"/>
+        <w:numPr>
+          <w:ilvl w:val="0"/>
+          <w:numId w:val="17"/>
+        </w:numPr>
+        <w:tabs>
+          <w:tab w:val="left" w:pos="527"/>
+        </w:tabs>
+        <w:rPr>
+          <w:rFonts w:ascii="Calibri" w:eastAsia="Calibri" w:hAnsi="Calibri" w:cs="Calibri"/>
+          <w:sz w:val="22"/>
+          <w:szCs w:val="22"/>
+        </w:rPr>
+      </w:pPr>
+      <w:r>
+        <w:rPr>
+          <w:rFonts w:ascii="Calibri" w:eastAsia="Calibri" w:hAnsi="Calibri" w:cs="Calibri"/>
+          <w:sz w:val="22"/>
+          <w:szCs w:val="22"/>
+        </w:rPr>
+        <w:t>Medio</w:t>
+      </w:r>
+    </w:p>
+    <w:p>
+      <w:pPr>
+        <w:pStyle w:val="Titolo1"/>
+        <w:numPr>
+          <w:ilvl w:val="0"/>
+          <w:numId w:val="17"/>
+        </w:numPr>
+        <w:tabs>
+          <w:tab w:val="left" w:pos="527"/>
+        </w:tabs>
+        <w:rPr>
+          <w:rFonts w:ascii="Calibri" w:eastAsia="Calibri" w:hAnsi="Calibri" w:cs="Calibri"/>
+          <w:sz w:val="22"/>
+          <w:szCs w:val="22"/>
+        </w:rPr>
+      </w:pPr>
+      <w:r>
+        <w:rPr>
+          <w:rFonts w:ascii="Calibri" w:eastAsia="Calibri" w:hAnsi="Calibri" w:cs="Calibri"/>
+          <w:sz w:val="22"/>
+          <w:szCs w:val="22"/>
+        </w:rPr>
+        <w:t>Difficile</w:t>
+      </w:r>
+    </w:p>
+    <w:p>
+      <w:pPr>
+        <w:pStyle w:val="Titolo1"/>
+        <w:tabs>
+          <w:tab w:val="left" w:pos="527"/>
+        </w:tabs>
+        <w:ind w:left="242" w:firstLine="0"/>
+        <w:rPr>
+          <w:rFonts w:ascii="Calibri" w:eastAsia="Calibri" w:hAnsi="Calibri" w:cs="Calibri"/>
+          <w:b/>
+          <w:bCs/>
+          <w:sz w:val="24"/>
+          <w:szCs w:val="24"/>
+        </w:rPr>
+      </w:pPr>
+      <w:r>
+        <w:rPr>
+          <w:rFonts w:ascii="Calibri" w:eastAsia="Calibri" w:hAnsi="Calibri" w:cs="Calibri"/>
+          <w:b/>
+          <w:bCs/>
+          <w:sz w:val="24"/>
+          <w:szCs w:val="24"/>
+        </w:rPr>
+        <w:t>Livelli auto-completanti:</w:t>
+      </w:r>
+    </w:p>
+    <w:p>
+      <w:pPr>
+        <w:pStyle w:val="Titolo1"/>
+        <w:numPr>
+          <w:ilvl w:val="0"/>
+          <w:numId w:val="18"/>
+        </w:numPr>
+        <w:tabs>
+          <w:tab w:val="left" w:pos="527"/>
+        </w:tabs>
+        <w:rPr>
+          <w:rFonts w:ascii="Calibri" w:eastAsia="Calibri" w:hAnsi="Calibri" w:cs="Calibri"/>
+          <w:sz w:val="22"/>
+          <w:szCs w:val="22"/>
+        </w:rPr>
+      </w:pPr>
+      <w:r>
+        <w:rPr>
+          <w:rFonts w:ascii="Calibri" w:eastAsia="Calibri" w:hAnsi="Calibri" w:cs="Calibri"/>
+          <w:sz w:val="22"/>
+          <w:szCs w:val="22"/>
+        </w:rPr>
+        <w:t xml:space="preserve">La riproduzione è un video </w:t>
+      </w:r>
+      <w:proofErr w:type="spellStart"/>
+      <w:r>
+        <w:rPr>
+          <w:rFonts w:ascii="Calibri" w:eastAsia="Calibri" w:hAnsi="Calibri" w:cs="Calibri"/>
+          <w:sz w:val="22"/>
+          <w:szCs w:val="22"/>
+        </w:rPr>
+        <w:t>pre</w:t>
+      </w:r>
+      <w:proofErr w:type="spellEnd"/>
+      <w:r>
+        <w:rPr>
+          <w:rFonts w:ascii="Calibri" w:eastAsia="Calibri" w:hAnsi="Calibri" w:cs="Calibri"/>
+          <w:sz w:val="22"/>
+          <w:szCs w:val="22"/>
+        </w:rPr>
+        <w:t>-registrato, non uno script in tempo reale.</w:t>
+      </w:r>
+    </w:p>
+    <w:p>
+      <w:pPr>
         <w:pStyle w:val="Corpotesto"/>
         <w:spacing w:before="10"/>
         <w:rPr>
@@ -3794,6 +4168,7 @@
         <w:rPr>
           <w:noProof/>
         </w:rPr>
+        <w:lastRenderedPageBreak/>
         <mc:AlternateContent>
           <mc:Choice Requires="wps">
             <w:drawing>
@@ -6473,6 +6848,119 @@
     </w:lvl>
   </w:abstractNum>
   <w:abstractNum w:abstractNumId="1" w15:restartNumberingAfterBreak="0">
+    <w:nsid w:val="0B7A66DC"/>
+    <w:multiLevelType w:val="hybridMultilevel"/>
+    <w:tmpl w:val="8036F768"/>
+    <w:lvl w:ilvl="0" w:tplc="08100001">
+      <w:start w:val="1"/>
+      <w:numFmt w:val="bullet"/>
+      <w:lvlText w:val=""/>
+      <w:lvlJc w:val="left"/>
+      <w:pPr>
+        <w:ind w:left="962" w:hanging="360"/>
+      </w:pPr>
+      <w:rPr>
+        <w:rFonts w:ascii="Symbol" w:hAnsi="Symbol" w:hint="default"/>
+      </w:rPr>
+    </w:lvl>
+    <w:lvl w:ilvl="1" w:tplc="08100003" w:tentative="1">
+      <w:start w:val="1"/>
+      <w:numFmt w:val="bullet"/>
+      <w:lvlText w:val="o"/>
+      <w:lvlJc w:val="left"/>
+      <w:pPr>
+        <w:ind w:left="1682" w:hanging="360"/>
+      </w:pPr>
+      <w:rPr>
+        <w:rFonts w:ascii="Courier New" w:hAnsi="Courier New" w:cs="Courier New" w:hint="default"/>
+      </w:rPr>
+    </w:lvl>
+    <w:lvl w:ilvl="2" w:tplc="08100005" w:tentative="1">
+      <w:start w:val="1"/>
+      <w:numFmt w:val="bullet"/>
+      <w:lvlText w:val=""/>
+      <w:lvlJc w:val="left"/>
+      <w:pPr>
+        <w:ind w:left="2402" w:hanging="360"/>
+      </w:pPr>
+      <w:rPr>
+        <w:rFonts w:ascii="Wingdings" w:hAnsi="Wingdings" w:hint="default"/>
+      </w:rPr>
+    </w:lvl>
+    <w:lvl w:ilvl="3" w:tplc="08100001" w:tentative="1">
+      <w:start w:val="1"/>
+      <w:numFmt w:val="bullet"/>
+      <w:lvlText w:val=""/>
+      <w:lvlJc w:val="left"/>
+      <w:pPr>
+        <w:ind w:left="3122" w:hanging="360"/>
+      </w:pPr>
+      <w:rPr>
+        <w:rFonts w:ascii="Symbol" w:hAnsi="Symbol" w:hint="default"/>
+      </w:rPr>
+    </w:lvl>
+    <w:lvl w:ilvl="4" w:tplc="08100003" w:tentative="1">
+      <w:start w:val="1"/>
+      <w:numFmt w:val="bullet"/>
+      <w:lvlText w:val="o"/>
+      <w:lvlJc w:val="left"/>
+      <w:pPr>
+        <w:ind w:left="3842" w:hanging="360"/>
+      </w:pPr>
+      <w:rPr>
+        <w:rFonts w:ascii="Courier New" w:hAnsi="Courier New" w:cs="Courier New" w:hint="default"/>
+      </w:rPr>
+    </w:lvl>
+    <w:lvl w:ilvl="5" w:tplc="08100005" w:tentative="1">
+      <w:start w:val="1"/>
+      <w:numFmt w:val="bullet"/>
+      <w:lvlText w:val=""/>
+      <w:lvlJc w:val="left"/>
+      <w:pPr>
+        <w:ind w:left="4562" w:hanging="360"/>
+      </w:pPr>
+      <w:rPr>
+        <w:rFonts w:ascii="Wingdings" w:hAnsi="Wingdings" w:hint="default"/>
+      </w:rPr>
+    </w:lvl>
+    <w:lvl w:ilvl="6" w:tplc="08100001" w:tentative="1">
+      <w:start w:val="1"/>
+      <w:numFmt w:val="bullet"/>
+      <w:lvlText w:val=""/>
+      <w:lvlJc w:val="left"/>
+      <w:pPr>
+        <w:ind w:left="5282" w:hanging="360"/>
+      </w:pPr>
+      <w:rPr>
+        <w:rFonts w:ascii="Symbol" w:hAnsi="Symbol" w:hint="default"/>
+      </w:rPr>
+    </w:lvl>
+    <w:lvl w:ilvl="7" w:tplc="08100003" w:tentative="1">
+      <w:start w:val="1"/>
+      <w:numFmt w:val="bullet"/>
+      <w:lvlText w:val="o"/>
+      <w:lvlJc w:val="left"/>
+      <w:pPr>
+        <w:ind w:left="6002" w:hanging="360"/>
+      </w:pPr>
+      <w:rPr>
+        <w:rFonts w:ascii="Courier New" w:hAnsi="Courier New" w:cs="Courier New" w:hint="default"/>
+      </w:rPr>
+    </w:lvl>
+    <w:lvl w:ilvl="8" w:tplc="08100005" w:tentative="1">
+      <w:start w:val="1"/>
+      <w:numFmt w:val="bullet"/>
+      <w:lvlText w:val=""/>
+      <w:lvlJc w:val="left"/>
+      <w:pPr>
+        <w:ind w:left="6722" w:hanging="360"/>
+      </w:pPr>
+      <w:rPr>
+        <w:rFonts w:ascii="Wingdings" w:hAnsi="Wingdings" w:hint="default"/>
+      </w:rPr>
+    </w:lvl>
+  </w:abstractNum>
+  <w:abstractNum w:abstractNumId="2" w15:restartNumberingAfterBreak="0">
     <w:nsid w:val="1403614B"/>
     <w:multiLevelType w:val="hybridMultilevel"/>
     <w:tmpl w:val="375E70E6"/>
@@ -6585,7 +7073,120 @@
       </w:rPr>
     </w:lvl>
   </w:abstractNum>
-  <w:abstractNum w:abstractNumId="2" w15:restartNumberingAfterBreak="0">
+  <w:abstractNum w:abstractNumId="3" w15:restartNumberingAfterBreak="0">
+    <w:nsid w:val="15952806"/>
+    <w:multiLevelType w:val="hybridMultilevel"/>
+    <w:tmpl w:val="2B581E36"/>
+    <w:lvl w:ilvl="0" w:tplc="08100001">
+      <w:start w:val="1"/>
+      <w:numFmt w:val="bullet"/>
+      <w:lvlText w:val=""/>
+      <w:lvlJc w:val="left"/>
+      <w:pPr>
+        <w:ind w:left="962" w:hanging="360"/>
+      </w:pPr>
+      <w:rPr>
+        <w:rFonts w:ascii="Symbol" w:hAnsi="Symbol" w:hint="default"/>
+      </w:rPr>
+    </w:lvl>
+    <w:lvl w:ilvl="1" w:tplc="08100003" w:tentative="1">
+      <w:start w:val="1"/>
+      <w:numFmt w:val="bullet"/>
+      <w:lvlText w:val="o"/>
+      <w:lvlJc w:val="left"/>
+      <w:pPr>
+        <w:ind w:left="1682" w:hanging="360"/>
+      </w:pPr>
+      <w:rPr>
+        <w:rFonts w:ascii="Courier New" w:hAnsi="Courier New" w:cs="Courier New" w:hint="default"/>
+      </w:rPr>
+    </w:lvl>
+    <w:lvl w:ilvl="2" w:tplc="08100005" w:tentative="1">
+      <w:start w:val="1"/>
+      <w:numFmt w:val="bullet"/>
+      <w:lvlText w:val=""/>
+      <w:lvlJc w:val="left"/>
+      <w:pPr>
+        <w:ind w:left="2402" w:hanging="360"/>
+      </w:pPr>
+      <w:rPr>
+        <w:rFonts w:ascii="Wingdings" w:hAnsi="Wingdings" w:hint="default"/>
+      </w:rPr>
+    </w:lvl>
+    <w:lvl w:ilvl="3" w:tplc="08100001" w:tentative="1">
+      <w:start w:val="1"/>
+      <w:numFmt w:val="bullet"/>
+      <w:lvlText w:val=""/>
+      <w:lvlJc w:val="left"/>
+      <w:pPr>
+        <w:ind w:left="3122" w:hanging="360"/>
+      </w:pPr>
+      <w:rPr>
+        <w:rFonts w:ascii="Symbol" w:hAnsi="Symbol" w:hint="default"/>
+      </w:rPr>
+    </w:lvl>
+    <w:lvl w:ilvl="4" w:tplc="08100003" w:tentative="1">
+      <w:start w:val="1"/>
+      <w:numFmt w:val="bullet"/>
+      <w:lvlText w:val="o"/>
+      <w:lvlJc w:val="left"/>
+      <w:pPr>
+        <w:ind w:left="3842" w:hanging="360"/>
+      </w:pPr>
+      <w:rPr>
+        <w:rFonts w:ascii="Courier New" w:hAnsi="Courier New" w:cs="Courier New" w:hint="default"/>
+      </w:rPr>
+    </w:lvl>
+    <w:lvl w:ilvl="5" w:tplc="08100005" w:tentative="1">
+      <w:start w:val="1"/>
+      <w:numFmt w:val="bullet"/>
+      <w:lvlText w:val=""/>
+      <w:lvlJc w:val="left"/>
+      <w:pPr>
+        <w:ind w:left="4562" w:hanging="360"/>
+      </w:pPr>
+      <w:rPr>
+        <w:rFonts w:ascii="Wingdings" w:hAnsi="Wingdings" w:hint="default"/>
+      </w:rPr>
+    </w:lvl>
+    <w:lvl w:ilvl="6" w:tplc="08100001" w:tentative="1">
+      <w:start w:val="1"/>
+      <w:numFmt w:val="bullet"/>
+      <w:lvlText w:val=""/>
+      <w:lvlJc w:val="left"/>
+      <w:pPr>
+        <w:ind w:left="5282" w:hanging="360"/>
+      </w:pPr>
+      <w:rPr>
+        <w:rFonts w:ascii="Symbol" w:hAnsi="Symbol" w:hint="default"/>
+      </w:rPr>
+    </w:lvl>
+    <w:lvl w:ilvl="7" w:tplc="08100003" w:tentative="1">
+      <w:start w:val="1"/>
+      <w:numFmt w:val="bullet"/>
+      <w:lvlText w:val="o"/>
+      <w:lvlJc w:val="left"/>
+      <w:pPr>
+        <w:ind w:left="6002" w:hanging="360"/>
+      </w:pPr>
+      <w:rPr>
+        <w:rFonts w:ascii="Courier New" w:hAnsi="Courier New" w:cs="Courier New" w:hint="default"/>
+      </w:rPr>
+    </w:lvl>
+    <w:lvl w:ilvl="8" w:tplc="08100005" w:tentative="1">
+      <w:start w:val="1"/>
+      <w:numFmt w:val="bullet"/>
+      <w:lvlText w:val=""/>
+      <w:lvlJc w:val="left"/>
+      <w:pPr>
+        <w:ind w:left="6722" w:hanging="360"/>
+      </w:pPr>
+      <w:rPr>
+        <w:rFonts w:ascii="Wingdings" w:hAnsi="Wingdings" w:hint="default"/>
+      </w:rPr>
+    </w:lvl>
+  </w:abstractNum>
+  <w:abstractNum w:abstractNumId="4" w15:restartNumberingAfterBreak="0">
     <w:nsid w:val="16740583"/>
     <w:multiLevelType w:val="hybridMultilevel"/>
     <w:tmpl w:val="4514909E"/>
@@ -6698,7 +7299,7 @@
       </w:rPr>
     </w:lvl>
   </w:abstractNum>
-  <w:abstractNum w:abstractNumId="3" w15:restartNumberingAfterBreak="0">
+  <w:abstractNum w:abstractNumId="5" w15:restartNumberingAfterBreak="0">
     <w:nsid w:val="25FE2F26"/>
     <w:multiLevelType w:val="hybridMultilevel"/>
     <w:tmpl w:val="FF282790"/>
@@ -6811,7 +7412,120 @@
       </w:rPr>
     </w:lvl>
   </w:abstractNum>
-  <w:abstractNum w:abstractNumId="4" w15:restartNumberingAfterBreak="0">
+  <w:abstractNum w:abstractNumId="6" w15:restartNumberingAfterBreak="0">
+    <w:nsid w:val="2BA74E95"/>
+    <w:multiLevelType w:val="hybridMultilevel"/>
+    <w:tmpl w:val="EB80198A"/>
+    <w:lvl w:ilvl="0" w:tplc="08100001">
+      <w:start w:val="1"/>
+      <w:numFmt w:val="bullet"/>
+      <w:lvlText w:val=""/>
+      <w:lvlJc w:val="left"/>
+      <w:pPr>
+        <w:ind w:left="962" w:hanging="360"/>
+      </w:pPr>
+      <w:rPr>
+        <w:rFonts w:ascii="Symbol" w:hAnsi="Symbol" w:hint="default"/>
+      </w:rPr>
+    </w:lvl>
+    <w:lvl w:ilvl="1" w:tplc="08100003" w:tentative="1">
+      <w:start w:val="1"/>
+      <w:numFmt w:val="bullet"/>
+      <w:lvlText w:val="o"/>
+      <w:lvlJc w:val="left"/>
+      <w:pPr>
+        <w:ind w:left="1682" w:hanging="360"/>
+      </w:pPr>
+      <w:rPr>
+        <w:rFonts w:ascii="Courier New" w:hAnsi="Courier New" w:cs="Courier New" w:hint="default"/>
+      </w:rPr>
+    </w:lvl>
+    <w:lvl w:ilvl="2" w:tplc="08100005" w:tentative="1">
+      <w:start w:val="1"/>
+      <w:numFmt w:val="bullet"/>
+      <w:lvlText w:val=""/>
+      <w:lvlJc w:val="left"/>
+      <w:pPr>
+        <w:ind w:left="2402" w:hanging="360"/>
+      </w:pPr>
+      <w:rPr>
+        <w:rFonts w:ascii="Wingdings" w:hAnsi="Wingdings" w:hint="default"/>
+      </w:rPr>
+    </w:lvl>
+    <w:lvl w:ilvl="3" w:tplc="08100001" w:tentative="1">
+      <w:start w:val="1"/>
+      <w:numFmt w:val="bullet"/>
+      <w:lvlText w:val=""/>
+      <w:lvlJc w:val="left"/>
+      <w:pPr>
+        <w:ind w:left="3122" w:hanging="360"/>
+      </w:pPr>
+      <w:rPr>
+        <w:rFonts w:ascii="Symbol" w:hAnsi="Symbol" w:hint="default"/>
+      </w:rPr>
+    </w:lvl>
+    <w:lvl w:ilvl="4" w:tplc="08100003" w:tentative="1">
+      <w:start w:val="1"/>
+      <w:numFmt w:val="bullet"/>
+      <w:lvlText w:val="o"/>
+      <w:lvlJc w:val="left"/>
+      <w:pPr>
+        <w:ind w:left="3842" w:hanging="360"/>
+      </w:pPr>
+      <w:rPr>
+        <w:rFonts w:ascii="Courier New" w:hAnsi="Courier New" w:cs="Courier New" w:hint="default"/>
+      </w:rPr>
+    </w:lvl>
+    <w:lvl w:ilvl="5" w:tplc="08100005" w:tentative="1">
+      <w:start w:val="1"/>
+      <w:numFmt w:val="bullet"/>
+      <w:lvlText w:val=""/>
+      <w:lvlJc w:val="left"/>
+      <w:pPr>
+        <w:ind w:left="4562" w:hanging="360"/>
+      </w:pPr>
+      <w:rPr>
+        <w:rFonts w:ascii="Wingdings" w:hAnsi="Wingdings" w:hint="default"/>
+      </w:rPr>
+    </w:lvl>
+    <w:lvl w:ilvl="6" w:tplc="08100001" w:tentative="1">
+      <w:start w:val="1"/>
+      <w:numFmt w:val="bullet"/>
+      <w:lvlText w:val=""/>
+      <w:lvlJc w:val="left"/>
+      <w:pPr>
+        <w:ind w:left="5282" w:hanging="360"/>
+      </w:pPr>
+      <w:rPr>
+        <w:rFonts w:ascii="Symbol" w:hAnsi="Symbol" w:hint="default"/>
+      </w:rPr>
+    </w:lvl>
+    <w:lvl w:ilvl="7" w:tplc="08100003" w:tentative="1">
+      <w:start w:val="1"/>
+      <w:numFmt w:val="bullet"/>
+      <w:lvlText w:val="o"/>
+      <w:lvlJc w:val="left"/>
+      <w:pPr>
+        <w:ind w:left="6002" w:hanging="360"/>
+      </w:pPr>
+      <w:rPr>
+        <w:rFonts w:ascii="Courier New" w:hAnsi="Courier New" w:cs="Courier New" w:hint="default"/>
+      </w:rPr>
+    </w:lvl>
+    <w:lvl w:ilvl="8" w:tplc="08100005" w:tentative="1">
+      <w:start w:val="1"/>
+      <w:numFmt w:val="bullet"/>
+      <w:lvlText w:val=""/>
+      <w:lvlJc w:val="left"/>
+      <w:pPr>
+        <w:ind w:left="6722" w:hanging="360"/>
+      </w:pPr>
+      <w:rPr>
+        <w:rFonts w:ascii="Wingdings" w:hAnsi="Wingdings" w:hint="default"/>
+      </w:rPr>
+    </w:lvl>
+  </w:abstractNum>
+  <w:abstractNum w:abstractNumId="7" w15:restartNumberingAfterBreak="0">
     <w:nsid w:val="35A542C7"/>
     <w:multiLevelType w:val="hybridMultilevel"/>
     <w:tmpl w:val="2320CC3E"/>
@@ -6924,7 +7638,685 @@
       </w:rPr>
     </w:lvl>
   </w:abstractNum>
-  <w:abstractNum w:abstractNumId="5" w15:restartNumberingAfterBreak="0">
+  <w:abstractNum w:abstractNumId="8" w15:restartNumberingAfterBreak="0">
+    <w:nsid w:val="38C237EB"/>
+    <w:multiLevelType w:val="hybridMultilevel"/>
+    <w:tmpl w:val="C54219DC"/>
+    <w:lvl w:ilvl="0" w:tplc="08100001">
+      <w:start w:val="1"/>
+      <w:numFmt w:val="bullet"/>
+      <w:lvlText w:val=""/>
+      <w:lvlJc w:val="left"/>
+      <w:pPr>
+        <w:ind w:left="962" w:hanging="360"/>
+      </w:pPr>
+      <w:rPr>
+        <w:rFonts w:ascii="Symbol" w:hAnsi="Symbol" w:hint="default"/>
+      </w:rPr>
+    </w:lvl>
+    <w:lvl w:ilvl="1" w:tplc="08100003" w:tentative="1">
+      <w:start w:val="1"/>
+      <w:numFmt w:val="bullet"/>
+      <w:lvlText w:val="o"/>
+      <w:lvlJc w:val="left"/>
+      <w:pPr>
+        <w:ind w:left="1682" w:hanging="360"/>
+      </w:pPr>
+      <w:rPr>
+        <w:rFonts w:ascii="Courier New" w:hAnsi="Courier New" w:cs="Courier New" w:hint="default"/>
+      </w:rPr>
+    </w:lvl>
+    <w:lvl w:ilvl="2" w:tplc="08100005" w:tentative="1">
+      <w:start w:val="1"/>
+      <w:numFmt w:val="bullet"/>
+      <w:lvlText w:val=""/>
+      <w:lvlJc w:val="left"/>
+      <w:pPr>
+        <w:ind w:left="2402" w:hanging="360"/>
+      </w:pPr>
+      <w:rPr>
+        <w:rFonts w:ascii="Wingdings" w:hAnsi="Wingdings" w:hint="default"/>
+      </w:rPr>
+    </w:lvl>
+    <w:lvl w:ilvl="3" w:tplc="08100001" w:tentative="1">
+      <w:start w:val="1"/>
+      <w:numFmt w:val="bullet"/>
+      <w:lvlText w:val=""/>
+      <w:lvlJc w:val="left"/>
+      <w:pPr>
+        <w:ind w:left="3122" w:hanging="360"/>
+      </w:pPr>
+      <w:rPr>
+        <w:rFonts w:ascii="Symbol" w:hAnsi="Symbol" w:hint="default"/>
+      </w:rPr>
+    </w:lvl>
+    <w:lvl w:ilvl="4" w:tplc="08100003" w:tentative="1">
+      <w:start w:val="1"/>
+      <w:numFmt w:val="bullet"/>
+      <w:lvlText w:val="o"/>
+      <w:lvlJc w:val="left"/>
+      <w:pPr>
+        <w:ind w:left="3842" w:hanging="360"/>
+      </w:pPr>
+      <w:rPr>
+        <w:rFonts w:ascii="Courier New" w:hAnsi="Courier New" w:cs="Courier New" w:hint="default"/>
+      </w:rPr>
+    </w:lvl>
+    <w:lvl w:ilvl="5" w:tplc="08100005" w:tentative="1">
+      <w:start w:val="1"/>
+      <w:numFmt w:val="bullet"/>
+      <w:lvlText w:val=""/>
+      <w:lvlJc w:val="left"/>
+      <w:pPr>
+        <w:ind w:left="4562" w:hanging="360"/>
+      </w:pPr>
+      <w:rPr>
+        <w:rFonts w:ascii="Wingdings" w:hAnsi="Wingdings" w:hint="default"/>
+      </w:rPr>
+    </w:lvl>
+    <w:lvl w:ilvl="6" w:tplc="08100001" w:tentative="1">
+      <w:start w:val="1"/>
+      <w:numFmt w:val="bullet"/>
+      <w:lvlText w:val=""/>
+      <w:lvlJc w:val="left"/>
+      <w:pPr>
+        <w:ind w:left="5282" w:hanging="360"/>
+      </w:pPr>
+      <w:rPr>
+        <w:rFonts w:ascii="Symbol" w:hAnsi="Symbol" w:hint="default"/>
+      </w:rPr>
+    </w:lvl>
+    <w:lvl w:ilvl="7" w:tplc="08100003" w:tentative="1">
+      <w:start w:val="1"/>
+      <w:numFmt w:val="bullet"/>
+      <w:lvlText w:val="o"/>
+      <w:lvlJc w:val="left"/>
+      <w:pPr>
+        <w:ind w:left="6002" w:hanging="360"/>
+      </w:pPr>
+      <w:rPr>
+        <w:rFonts w:ascii="Courier New" w:hAnsi="Courier New" w:cs="Courier New" w:hint="default"/>
+      </w:rPr>
+    </w:lvl>
+    <w:lvl w:ilvl="8" w:tplc="08100005" w:tentative="1">
+      <w:start w:val="1"/>
+      <w:numFmt w:val="bullet"/>
+      <w:lvlText w:val=""/>
+      <w:lvlJc w:val="left"/>
+      <w:pPr>
+        <w:ind w:left="6722" w:hanging="360"/>
+      </w:pPr>
+      <w:rPr>
+        <w:rFonts w:ascii="Wingdings" w:hAnsi="Wingdings" w:hint="default"/>
+      </w:rPr>
+    </w:lvl>
+  </w:abstractNum>
+  <w:abstractNum w:abstractNumId="9" w15:restartNumberingAfterBreak="0">
+    <w:nsid w:val="49114396"/>
+    <w:multiLevelType w:val="hybridMultilevel"/>
+    <w:tmpl w:val="44CCB4CE"/>
+    <w:lvl w:ilvl="0" w:tplc="08100001">
+      <w:start w:val="1"/>
+      <w:numFmt w:val="bullet"/>
+      <w:lvlText w:val=""/>
+      <w:lvlJc w:val="left"/>
+      <w:pPr>
+        <w:ind w:left="962" w:hanging="360"/>
+      </w:pPr>
+      <w:rPr>
+        <w:rFonts w:ascii="Symbol" w:hAnsi="Symbol" w:hint="default"/>
+      </w:rPr>
+    </w:lvl>
+    <w:lvl w:ilvl="1" w:tplc="08100003" w:tentative="1">
+      <w:start w:val="1"/>
+      <w:numFmt w:val="bullet"/>
+      <w:lvlText w:val="o"/>
+      <w:lvlJc w:val="left"/>
+      <w:pPr>
+        <w:ind w:left="1682" w:hanging="360"/>
+      </w:pPr>
+      <w:rPr>
+        <w:rFonts w:ascii="Courier New" w:hAnsi="Courier New" w:cs="Courier New" w:hint="default"/>
+      </w:rPr>
+    </w:lvl>
+    <w:lvl w:ilvl="2" w:tplc="08100005" w:tentative="1">
+      <w:start w:val="1"/>
+      <w:numFmt w:val="bullet"/>
+      <w:lvlText w:val=""/>
+      <w:lvlJc w:val="left"/>
+      <w:pPr>
+        <w:ind w:left="2402" w:hanging="360"/>
+      </w:pPr>
+      <w:rPr>
+        <w:rFonts w:ascii="Wingdings" w:hAnsi="Wingdings" w:hint="default"/>
+      </w:rPr>
+    </w:lvl>
+    <w:lvl w:ilvl="3" w:tplc="08100001" w:tentative="1">
+      <w:start w:val="1"/>
+      <w:numFmt w:val="bullet"/>
+      <w:lvlText w:val=""/>
+      <w:lvlJc w:val="left"/>
+      <w:pPr>
+        <w:ind w:left="3122" w:hanging="360"/>
+      </w:pPr>
+      <w:rPr>
+        <w:rFonts w:ascii="Symbol" w:hAnsi="Symbol" w:hint="default"/>
+      </w:rPr>
+    </w:lvl>
+    <w:lvl w:ilvl="4" w:tplc="08100003" w:tentative="1">
+      <w:start w:val="1"/>
+      <w:numFmt w:val="bullet"/>
+      <w:lvlText w:val="o"/>
+      <w:lvlJc w:val="left"/>
+      <w:pPr>
+        <w:ind w:left="3842" w:hanging="360"/>
+      </w:pPr>
+      <w:rPr>
+        <w:rFonts w:ascii="Courier New" w:hAnsi="Courier New" w:cs="Courier New" w:hint="default"/>
+      </w:rPr>
+    </w:lvl>
+    <w:lvl w:ilvl="5" w:tplc="08100005" w:tentative="1">
+      <w:start w:val="1"/>
+      <w:numFmt w:val="bullet"/>
+      <w:lvlText w:val=""/>
+      <w:lvlJc w:val="left"/>
+      <w:pPr>
+        <w:ind w:left="4562" w:hanging="360"/>
+      </w:pPr>
+      <w:rPr>
+        <w:rFonts w:ascii="Wingdings" w:hAnsi="Wingdings" w:hint="default"/>
+      </w:rPr>
+    </w:lvl>
+    <w:lvl w:ilvl="6" w:tplc="08100001" w:tentative="1">
+      <w:start w:val="1"/>
+      <w:numFmt w:val="bullet"/>
+      <w:lvlText w:val=""/>
+      <w:lvlJc w:val="left"/>
+      <w:pPr>
+        <w:ind w:left="5282" w:hanging="360"/>
+      </w:pPr>
+      <w:rPr>
+        <w:rFonts w:ascii="Symbol" w:hAnsi="Symbol" w:hint="default"/>
+      </w:rPr>
+    </w:lvl>
+    <w:lvl w:ilvl="7" w:tplc="08100003" w:tentative="1">
+      <w:start w:val="1"/>
+      <w:numFmt w:val="bullet"/>
+      <w:lvlText w:val="o"/>
+      <w:lvlJc w:val="left"/>
+      <w:pPr>
+        <w:ind w:left="6002" w:hanging="360"/>
+      </w:pPr>
+      <w:rPr>
+        <w:rFonts w:ascii="Courier New" w:hAnsi="Courier New" w:cs="Courier New" w:hint="default"/>
+      </w:rPr>
+    </w:lvl>
+    <w:lvl w:ilvl="8" w:tplc="08100005" w:tentative="1">
+      <w:start w:val="1"/>
+      <w:numFmt w:val="bullet"/>
+      <w:lvlText w:val=""/>
+      <w:lvlJc w:val="left"/>
+      <w:pPr>
+        <w:ind w:left="6722" w:hanging="360"/>
+      </w:pPr>
+      <w:rPr>
+        <w:rFonts w:ascii="Wingdings" w:hAnsi="Wingdings" w:hint="default"/>
+      </w:rPr>
+    </w:lvl>
+  </w:abstractNum>
+  <w:abstractNum w:abstractNumId="10" w15:restartNumberingAfterBreak="0">
+    <w:nsid w:val="504F32C3"/>
+    <w:multiLevelType w:val="hybridMultilevel"/>
+    <w:tmpl w:val="2D4064A0"/>
+    <w:lvl w:ilvl="0" w:tplc="08100001">
+      <w:start w:val="1"/>
+      <w:numFmt w:val="bullet"/>
+      <w:lvlText w:val=""/>
+      <w:lvlJc w:val="left"/>
+      <w:pPr>
+        <w:ind w:left="962" w:hanging="360"/>
+      </w:pPr>
+      <w:rPr>
+        <w:rFonts w:ascii="Symbol" w:hAnsi="Symbol" w:hint="default"/>
+      </w:rPr>
+    </w:lvl>
+    <w:lvl w:ilvl="1" w:tplc="08100003" w:tentative="1">
+      <w:start w:val="1"/>
+      <w:numFmt w:val="bullet"/>
+      <w:lvlText w:val="o"/>
+      <w:lvlJc w:val="left"/>
+      <w:pPr>
+        <w:ind w:left="1682" w:hanging="360"/>
+      </w:pPr>
+      <w:rPr>
+        <w:rFonts w:ascii="Courier New" w:hAnsi="Courier New" w:cs="Courier New" w:hint="default"/>
+      </w:rPr>
+    </w:lvl>
+    <w:lvl w:ilvl="2" w:tplc="08100005" w:tentative="1">
+      <w:start w:val="1"/>
+      <w:numFmt w:val="bullet"/>
+      <w:lvlText w:val=""/>
+      <w:lvlJc w:val="left"/>
+      <w:pPr>
+        <w:ind w:left="2402" w:hanging="360"/>
+      </w:pPr>
+      <w:rPr>
+        <w:rFonts w:ascii="Wingdings" w:hAnsi="Wingdings" w:hint="default"/>
+      </w:rPr>
+    </w:lvl>
+    <w:lvl w:ilvl="3" w:tplc="08100001" w:tentative="1">
+      <w:start w:val="1"/>
+      <w:numFmt w:val="bullet"/>
+      <w:lvlText w:val=""/>
+      <w:lvlJc w:val="left"/>
+      <w:pPr>
+        <w:ind w:left="3122" w:hanging="360"/>
+      </w:pPr>
+      <w:rPr>
+        <w:rFonts w:ascii="Symbol" w:hAnsi="Symbol" w:hint="default"/>
+      </w:rPr>
+    </w:lvl>
+    <w:lvl w:ilvl="4" w:tplc="08100003" w:tentative="1">
+      <w:start w:val="1"/>
+      <w:numFmt w:val="bullet"/>
+      <w:lvlText w:val="o"/>
+      <w:lvlJc w:val="left"/>
+      <w:pPr>
+        <w:ind w:left="3842" w:hanging="360"/>
+      </w:pPr>
+      <w:rPr>
+        <w:rFonts w:ascii="Courier New" w:hAnsi="Courier New" w:cs="Courier New" w:hint="default"/>
+      </w:rPr>
+    </w:lvl>
+    <w:lvl w:ilvl="5" w:tplc="08100005" w:tentative="1">
+      <w:start w:val="1"/>
+      <w:numFmt w:val="bullet"/>
+      <w:lvlText w:val=""/>
+      <w:lvlJc w:val="left"/>
+      <w:pPr>
+        <w:ind w:left="4562" w:hanging="360"/>
+      </w:pPr>
+      <w:rPr>
+        <w:rFonts w:ascii="Wingdings" w:hAnsi="Wingdings" w:hint="default"/>
+      </w:rPr>
+    </w:lvl>
+    <w:lvl w:ilvl="6" w:tplc="08100001" w:tentative="1">
+      <w:start w:val="1"/>
+      <w:numFmt w:val="bullet"/>
+      <w:lvlText w:val=""/>
+      <w:lvlJc w:val="left"/>
+      <w:pPr>
+        <w:ind w:left="5282" w:hanging="360"/>
+      </w:pPr>
+      <w:rPr>
+        <w:rFonts w:ascii="Symbol" w:hAnsi="Symbol" w:hint="default"/>
+      </w:rPr>
+    </w:lvl>
+    <w:lvl w:ilvl="7" w:tplc="08100003" w:tentative="1">
+      <w:start w:val="1"/>
+      <w:numFmt w:val="bullet"/>
+      <w:lvlText w:val="o"/>
+      <w:lvlJc w:val="left"/>
+      <w:pPr>
+        <w:ind w:left="6002" w:hanging="360"/>
+      </w:pPr>
+      <w:rPr>
+        <w:rFonts w:ascii="Courier New" w:hAnsi="Courier New" w:cs="Courier New" w:hint="default"/>
+      </w:rPr>
+    </w:lvl>
+    <w:lvl w:ilvl="8" w:tplc="08100005" w:tentative="1">
+      <w:start w:val="1"/>
+      <w:numFmt w:val="bullet"/>
+      <w:lvlText w:val=""/>
+      <w:lvlJc w:val="left"/>
+      <w:pPr>
+        <w:ind w:left="6722" w:hanging="360"/>
+      </w:pPr>
+      <w:rPr>
+        <w:rFonts w:ascii="Wingdings" w:hAnsi="Wingdings" w:hint="default"/>
+      </w:rPr>
+    </w:lvl>
+  </w:abstractNum>
+  <w:abstractNum w:abstractNumId="11" w15:restartNumberingAfterBreak="0">
+    <w:nsid w:val="59D91378"/>
+    <w:multiLevelType w:val="hybridMultilevel"/>
+    <w:tmpl w:val="1772C7F8"/>
+    <w:lvl w:ilvl="0" w:tplc="08100001">
+      <w:start w:val="1"/>
+      <w:numFmt w:val="bullet"/>
+      <w:lvlText w:val=""/>
+      <w:lvlJc w:val="left"/>
+      <w:pPr>
+        <w:ind w:left="962" w:hanging="360"/>
+      </w:pPr>
+      <w:rPr>
+        <w:rFonts w:ascii="Symbol" w:hAnsi="Symbol" w:hint="default"/>
+      </w:rPr>
+    </w:lvl>
+    <w:lvl w:ilvl="1" w:tplc="08100003" w:tentative="1">
+      <w:start w:val="1"/>
+      <w:numFmt w:val="bullet"/>
+      <w:lvlText w:val="o"/>
+      <w:lvlJc w:val="left"/>
+      <w:pPr>
+        <w:ind w:left="1682" w:hanging="360"/>
+      </w:pPr>
+      <w:rPr>
+        <w:rFonts w:ascii="Courier New" w:hAnsi="Courier New" w:cs="Courier New" w:hint="default"/>
+      </w:rPr>
+    </w:lvl>
+    <w:lvl w:ilvl="2" w:tplc="08100005" w:tentative="1">
+      <w:start w:val="1"/>
+      <w:numFmt w:val="bullet"/>
+      <w:lvlText w:val=""/>
+      <w:lvlJc w:val="left"/>
+      <w:pPr>
+        <w:ind w:left="2402" w:hanging="360"/>
+      </w:pPr>
+      <w:rPr>
+        <w:rFonts w:ascii="Wingdings" w:hAnsi="Wingdings" w:hint="default"/>
+      </w:rPr>
+    </w:lvl>
+    <w:lvl w:ilvl="3" w:tplc="08100001" w:tentative="1">
+      <w:start w:val="1"/>
+      <w:numFmt w:val="bullet"/>
+      <w:lvlText w:val=""/>
+      <w:lvlJc w:val="left"/>
+      <w:pPr>
+        <w:ind w:left="3122" w:hanging="360"/>
+      </w:pPr>
+      <w:rPr>
+        <w:rFonts w:ascii="Symbol" w:hAnsi="Symbol" w:hint="default"/>
+      </w:rPr>
+    </w:lvl>
+    <w:lvl w:ilvl="4" w:tplc="08100003" w:tentative="1">
+      <w:start w:val="1"/>
+      <w:numFmt w:val="bullet"/>
+      <w:lvlText w:val="o"/>
+      <w:lvlJc w:val="left"/>
+      <w:pPr>
+        <w:ind w:left="3842" w:hanging="360"/>
+      </w:pPr>
+      <w:rPr>
+        <w:rFonts w:ascii="Courier New" w:hAnsi="Courier New" w:cs="Courier New" w:hint="default"/>
+      </w:rPr>
+    </w:lvl>
+    <w:lvl w:ilvl="5" w:tplc="08100005" w:tentative="1">
+      <w:start w:val="1"/>
+      <w:numFmt w:val="bullet"/>
+      <w:lvlText w:val=""/>
+      <w:lvlJc w:val="left"/>
+      <w:pPr>
+        <w:ind w:left="4562" w:hanging="360"/>
+      </w:pPr>
+      <w:rPr>
+        <w:rFonts w:ascii="Wingdings" w:hAnsi="Wingdings" w:hint="default"/>
+      </w:rPr>
+    </w:lvl>
+    <w:lvl w:ilvl="6" w:tplc="08100001" w:tentative="1">
+      <w:start w:val="1"/>
+      <w:numFmt w:val="bullet"/>
+      <w:lvlText w:val=""/>
+      <w:lvlJc w:val="left"/>
+      <w:pPr>
+        <w:ind w:left="5282" w:hanging="360"/>
+      </w:pPr>
+      <w:rPr>
+        <w:rFonts w:ascii="Symbol" w:hAnsi="Symbol" w:hint="default"/>
+      </w:rPr>
+    </w:lvl>
+    <w:lvl w:ilvl="7" w:tplc="08100003" w:tentative="1">
+      <w:start w:val="1"/>
+      <w:numFmt w:val="bullet"/>
+      <w:lvlText w:val="o"/>
+      <w:lvlJc w:val="left"/>
+      <w:pPr>
+        <w:ind w:left="6002" w:hanging="360"/>
+      </w:pPr>
+      <w:rPr>
+        <w:rFonts w:ascii="Courier New" w:hAnsi="Courier New" w:cs="Courier New" w:hint="default"/>
+      </w:rPr>
+    </w:lvl>
+    <w:lvl w:ilvl="8" w:tplc="08100005" w:tentative="1">
+      <w:start w:val="1"/>
+      <w:numFmt w:val="bullet"/>
+      <w:lvlText w:val=""/>
+      <w:lvlJc w:val="left"/>
+      <w:pPr>
+        <w:ind w:left="6722" w:hanging="360"/>
+      </w:pPr>
+      <w:rPr>
+        <w:rFonts w:ascii="Wingdings" w:hAnsi="Wingdings" w:hint="default"/>
+      </w:rPr>
+    </w:lvl>
+  </w:abstractNum>
+  <w:abstractNum w:abstractNumId="12" w15:restartNumberingAfterBreak="0">
+    <w:nsid w:val="5A541F97"/>
+    <w:multiLevelType w:val="hybridMultilevel"/>
+    <w:tmpl w:val="23643F9E"/>
+    <w:lvl w:ilvl="0" w:tplc="08100001">
+      <w:start w:val="1"/>
+      <w:numFmt w:val="bullet"/>
+      <w:lvlText w:val=""/>
+      <w:lvlJc w:val="left"/>
+      <w:pPr>
+        <w:ind w:left="962" w:hanging="360"/>
+      </w:pPr>
+      <w:rPr>
+        <w:rFonts w:ascii="Symbol" w:hAnsi="Symbol" w:hint="default"/>
+      </w:rPr>
+    </w:lvl>
+    <w:lvl w:ilvl="1" w:tplc="08100003" w:tentative="1">
+      <w:start w:val="1"/>
+      <w:numFmt w:val="bullet"/>
+      <w:lvlText w:val="o"/>
+      <w:lvlJc w:val="left"/>
+      <w:pPr>
+        <w:ind w:left="1682" w:hanging="360"/>
+      </w:pPr>
+      <w:rPr>
+        <w:rFonts w:ascii="Courier New" w:hAnsi="Courier New" w:cs="Courier New" w:hint="default"/>
+      </w:rPr>
+    </w:lvl>
+    <w:lvl w:ilvl="2" w:tplc="08100005" w:tentative="1">
+      <w:start w:val="1"/>
+      <w:numFmt w:val="bullet"/>
+      <w:lvlText w:val=""/>
+      <w:lvlJc w:val="left"/>
+      <w:pPr>
+        <w:ind w:left="2402" w:hanging="360"/>
+      </w:pPr>
+      <w:rPr>
+        <w:rFonts w:ascii="Wingdings" w:hAnsi="Wingdings" w:hint="default"/>
+      </w:rPr>
+    </w:lvl>
+    <w:lvl w:ilvl="3" w:tplc="08100001" w:tentative="1">
+      <w:start w:val="1"/>
+      <w:numFmt w:val="bullet"/>
+      <w:lvlText w:val=""/>
+      <w:lvlJc w:val="left"/>
+      <w:pPr>
+        <w:ind w:left="3122" w:hanging="360"/>
+      </w:pPr>
+      <w:rPr>
+        <w:rFonts w:ascii="Symbol" w:hAnsi="Symbol" w:hint="default"/>
+      </w:rPr>
+    </w:lvl>
+    <w:lvl w:ilvl="4" w:tplc="08100003" w:tentative="1">
+      <w:start w:val="1"/>
+      <w:numFmt w:val="bullet"/>
+      <w:lvlText w:val="o"/>
+      <w:lvlJc w:val="left"/>
+      <w:pPr>
+        <w:ind w:left="3842" w:hanging="360"/>
+      </w:pPr>
+      <w:rPr>
+        <w:rFonts w:ascii="Courier New" w:hAnsi="Courier New" w:cs="Courier New" w:hint="default"/>
+      </w:rPr>
+    </w:lvl>
+    <w:lvl w:ilvl="5" w:tplc="08100005" w:tentative="1">
+      <w:start w:val="1"/>
+      <w:numFmt w:val="bullet"/>
+      <w:lvlText w:val=""/>
+      <w:lvlJc w:val="left"/>
+      <w:pPr>
+        <w:ind w:left="4562" w:hanging="360"/>
+      </w:pPr>
+      <w:rPr>
+        <w:rFonts w:ascii="Wingdings" w:hAnsi="Wingdings" w:hint="default"/>
+      </w:rPr>
+    </w:lvl>
+    <w:lvl w:ilvl="6" w:tplc="08100001" w:tentative="1">
+      <w:start w:val="1"/>
+      <w:numFmt w:val="bullet"/>
+      <w:lvlText w:val=""/>
+      <w:lvlJc w:val="left"/>
+      <w:pPr>
+        <w:ind w:left="5282" w:hanging="360"/>
+      </w:pPr>
+      <w:rPr>
+        <w:rFonts w:ascii="Symbol" w:hAnsi="Symbol" w:hint="default"/>
+      </w:rPr>
+    </w:lvl>
+    <w:lvl w:ilvl="7" w:tplc="08100003" w:tentative="1">
+      <w:start w:val="1"/>
+      <w:numFmt w:val="bullet"/>
+      <w:lvlText w:val="o"/>
+      <w:lvlJc w:val="left"/>
+      <w:pPr>
+        <w:ind w:left="6002" w:hanging="360"/>
+      </w:pPr>
+      <w:rPr>
+        <w:rFonts w:ascii="Courier New" w:hAnsi="Courier New" w:cs="Courier New" w:hint="default"/>
+      </w:rPr>
+    </w:lvl>
+    <w:lvl w:ilvl="8" w:tplc="08100005" w:tentative="1">
+      <w:start w:val="1"/>
+      <w:numFmt w:val="bullet"/>
+      <w:lvlText w:val=""/>
+      <w:lvlJc w:val="left"/>
+      <w:pPr>
+        <w:ind w:left="6722" w:hanging="360"/>
+      </w:pPr>
+      <w:rPr>
+        <w:rFonts w:ascii="Wingdings" w:hAnsi="Wingdings" w:hint="default"/>
+      </w:rPr>
+    </w:lvl>
+  </w:abstractNum>
+  <w:abstractNum w:abstractNumId="13" w15:restartNumberingAfterBreak="0">
+    <w:nsid w:val="67AB593D"/>
+    <w:multiLevelType w:val="hybridMultilevel"/>
+    <w:tmpl w:val="6752553A"/>
+    <w:lvl w:ilvl="0" w:tplc="08100001">
+      <w:start w:val="1"/>
+      <w:numFmt w:val="bullet"/>
+      <w:lvlText w:val=""/>
+      <w:lvlJc w:val="left"/>
+      <w:pPr>
+        <w:ind w:left="962" w:hanging="360"/>
+      </w:pPr>
+      <w:rPr>
+        <w:rFonts w:ascii="Symbol" w:hAnsi="Symbol" w:hint="default"/>
+      </w:rPr>
+    </w:lvl>
+    <w:lvl w:ilvl="1" w:tplc="08100003" w:tentative="1">
+      <w:start w:val="1"/>
+      <w:numFmt w:val="bullet"/>
+      <w:lvlText w:val="o"/>
+      <w:lvlJc w:val="left"/>
+      <w:pPr>
+        <w:ind w:left="1682" w:hanging="360"/>
+      </w:pPr>
+      <w:rPr>
+        <w:rFonts w:ascii="Courier New" w:hAnsi="Courier New" w:cs="Courier New" w:hint="default"/>
+      </w:rPr>
+    </w:lvl>
+    <w:lvl w:ilvl="2" w:tplc="08100005" w:tentative="1">
+      <w:start w:val="1"/>
+      <w:numFmt w:val="bullet"/>
+      <w:lvlText w:val=""/>
+      <w:lvlJc w:val="left"/>
+      <w:pPr>
+        <w:ind w:left="2402" w:hanging="360"/>
+      </w:pPr>
+      <w:rPr>
+        <w:rFonts w:ascii="Wingdings" w:hAnsi="Wingdings" w:hint="default"/>
+      </w:rPr>
+    </w:lvl>
+    <w:lvl w:ilvl="3" w:tplc="08100001" w:tentative="1">
+      <w:start w:val="1"/>
+      <w:numFmt w:val="bullet"/>
+      <w:lvlText w:val=""/>
+      <w:lvlJc w:val="left"/>
+      <w:pPr>
+        <w:ind w:left="3122" w:hanging="360"/>
+      </w:pPr>
+      <w:rPr>
+        <w:rFonts w:ascii="Symbol" w:hAnsi="Symbol" w:hint="default"/>
+      </w:rPr>
+    </w:lvl>
+    <w:lvl w:ilvl="4" w:tplc="08100003" w:tentative="1">
+      <w:start w:val="1"/>
+      <w:numFmt w:val="bullet"/>
+      <w:lvlText w:val="o"/>
+      <w:lvlJc w:val="left"/>
+      <w:pPr>
+        <w:ind w:left="3842" w:hanging="360"/>
+      </w:pPr>
+      <w:rPr>
+        <w:rFonts w:ascii="Courier New" w:hAnsi="Courier New" w:cs="Courier New" w:hint="default"/>
+      </w:rPr>
+    </w:lvl>
+    <w:lvl w:ilvl="5" w:tplc="08100005" w:tentative="1">
+      <w:start w:val="1"/>
+      <w:numFmt w:val="bullet"/>
+      <w:lvlText w:val=""/>
+      <w:lvlJc w:val="left"/>
+      <w:pPr>
+        <w:ind w:left="4562" w:hanging="360"/>
+      </w:pPr>
+      <w:rPr>
+        <w:rFonts w:ascii="Wingdings" w:hAnsi="Wingdings" w:hint="default"/>
+      </w:rPr>
+    </w:lvl>
+    <w:lvl w:ilvl="6" w:tplc="08100001" w:tentative="1">
+      <w:start w:val="1"/>
+      <w:numFmt w:val="bullet"/>
+      <w:lvlText w:val=""/>
+      <w:lvlJc w:val="left"/>
+      <w:pPr>
+        <w:ind w:left="5282" w:hanging="360"/>
+      </w:pPr>
+      <w:rPr>
+        <w:rFonts w:ascii="Symbol" w:hAnsi="Symbol" w:hint="default"/>
+      </w:rPr>
+    </w:lvl>
+    <w:lvl w:ilvl="7" w:tplc="08100003" w:tentative="1">
+      <w:start w:val="1"/>
+      <w:numFmt w:val="bullet"/>
+      <w:lvlText w:val="o"/>
+      <w:lvlJc w:val="left"/>
+      <w:pPr>
+        <w:ind w:left="6002" w:hanging="360"/>
+      </w:pPr>
+      <w:rPr>
+        <w:rFonts w:ascii="Courier New" w:hAnsi="Courier New" w:cs="Courier New" w:hint="default"/>
+      </w:rPr>
+    </w:lvl>
+    <w:lvl w:ilvl="8" w:tplc="08100005" w:tentative="1">
+      <w:start w:val="1"/>
+      <w:numFmt w:val="bullet"/>
+      <w:lvlText w:val=""/>
+      <w:lvlJc w:val="left"/>
+      <w:pPr>
+        <w:ind w:left="6722" w:hanging="360"/>
+      </w:pPr>
+      <w:rPr>
+        <w:rFonts w:ascii="Wingdings" w:hAnsi="Wingdings" w:hint="default"/>
+      </w:rPr>
+    </w:lvl>
+  </w:abstractNum>
+  <w:abstractNum w:abstractNumId="14" w15:restartNumberingAfterBreak="0">
     <w:nsid w:val="702346F9"/>
     <w:multiLevelType w:val="multilevel"/>
     <w:tmpl w:val="F15846B8"/>
@@ -7037,7 +8429,7 @@
       </w:pPr>
     </w:lvl>
   </w:abstractNum>
-  <w:abstractNum w:abstractNumId="6" w15:restartNumberingAfterBreak="0">
+  <w:abstractNum w:abstractNumId="15" w15:restartNumberingAfterBreak="0">
     <w:nsid w:val="762822FB"/>
     <w:multiLevelType w:val="hybridMultilevel"/>
     <w:tmpl w:val="51D26138"/>
@@ -7180,7 +8572,7 @@
       </w:rPr>
     </w:lvl>
   </w:abstractNum>
-  <w:abstractNum w:abstractNumId="7" w15:restartNumberingAfterBreak="0">
+  <w:abstractNum w:abstractNumId="16" w15:restartNumberingAfterBreak="0">
     <w:nsid w:val="765C6DE2"/>
     <w:multiLevelType w:val="hybridMultilevel"/>
     <w:tmpl w:val="8DB01C42"/>
@@ -7300,7 +8692,7 @@
       </w:rPr>
     </w:lvl>
   </w:abstractNum>
-  <w:abstractNum w:abstractNumId="8" w15:restartNumberingAfterBreak="0">
+  <w:abstractNum w:abstractNumId="17" w15:restartNumberingAfterBreak="0">
     <w:nsid w:val="76E876B0"/>
     <w:multiLevelType w:val="hybridMultilevel"/>
     <w:tmpl w:val="FB4E82B4"/>
@@ -7387,16 +8779,16 @@
     </w:lvl>
   </w:abstractNum>
   <w:num w:numId="1" w16cid:durableId="774177330">
-    <w:abstractNumId w:val="7"/>
+    <w:abstractNumId w:val="16"/>
   </w:num>
   <w:num w:numId="2" w16cid:durableId="873158550">
-    <w:abstractNumId w:val="6"/>
+    <w:abstractNumId w:val="15"/>
   </w:num>
   <w:num w:numId="3" w16cid:durableId="949505255">
     <w:abstractNumId w:val="0"/>
   </w:num>
   <w:num w:numId="4" w16cid:durableId="314115310">
-    <w:abstractNumId w:val="5"/>
+    <w:abstractNumId w:val="14"/>
     <w:lvlOverride w:ilvl="0">
       <w:startOverride w:val="1"/>
     </w:lvlOverride>
@@ -7426,19 +8818,46 @@
     </w:lvlOverride>
   </w:num>
   <w:num w:numId="5" w16cid:durableId="1143087577">
+    <w:abstractNumId w:val="7"/>
+  </w:num>
+  <w:num w:numId="6" w16cid:durableId="79839313">
+    <w:abstractNumId w:val="17"/>
+  </w:num>
+  <w:num w:numId="7" w16cid:durableId="669722225">
+    <w:abstractNumId w:val="2"/>
+  </w:num>
+  <w:num w:numId="8" w16cid:durableId="215971516">
     <w:abstractNumId w:val="4"/>
   </w:num>
-  <w:num w:numId="6" w16cid:durableId="79839313">
+  <w:num w:numId="9" w16cid:durableId="1425220906">
+    <w:abstractNumId w:val="5"/>
+  </w:num>
+  <w:num w:numId="10" w16cid:durableId="1050810206">
+    <w:abstractNumId w:val="3"/>
+  </w:num>
+  <w:num w:numId="11" w16cid:durableId="356270996">
     <w:abstractNumId w:val="8"/>
   </w:num>
-  <w:num w:numId="7" w16cid:durableId="669722225">
+  <w:num w:numId="12" w16cid:durableId="1096056324">
+    <w:abstractNumId w:val="6"/>
+  </w:num>
+  <w:num w:numId="13" w16cid:durableId="1254046318">
+    <w:abstractNumId w:val="10"/>
+  </w:num>
+  <w:num w:numId="14" w16cid:durableId="547061601">
     <w:abstractNumId w:val="1"/>
   </w:num>
-  <w:num w:numId="8" w16cid:durableId="215971516">
-    <w:abstractNumId w:val="2"/>
+  <w:num w:numId="15" w16cid:durableId="690107327">
+    <w:abstractNumId w:val="11"/>
   </w:num>
-  <w:num w:numId="9" w16cid:durableId="1425220906">
-    <w:abstractNumId w:val="3"/>
+  <w:num w:numId="16" w16cid:durableId="764962371">
+    <w:abstractNumId w:val="13"/>
+  </w:num>
+  <w:num w:numId="17" w16cid:durableId="1064525378">
+    <w:abstractNumId w:val="9"/>
+  </w:num>
+  <w:num w:numId="18" w16cid:durableId="881407291">
+    <w:abstractNumId w:val="12"/>
   </w:num>
 </w:numbering>
 </file>
@@ -7863,6 +9282,29 @@
       <w:szCs w:val="32"/>
     </w:rPr>
   </w:style>
+  <w:style w:type="paragraph" w:styleId="Titolo3">
+    <w:name w:val="heading 3"/>
+    <w:basedOn w:val="Normale"/>
+    <w:next w:val="Normale"/>
+    <w:link w:val="Titolo3Carattere"/>
+    <w:uiPriority w:val="9"/>
+    <w:semiHidden/>
+    <w:unhideWhenUsed/>
+    <w:qFormat/>
+    <w:rsid w:val="000630AA"/>
+    <w:pPr>
+      <w:keepNext/>
+      <w:keepLines/>
+      <w:spacing w:before="40"/>
+      <w:outlineLvl w:val="2"/>
+    </w:pPr>
+    <w:rPr>
+      <w:rFonts w:asciiTheme="majorHAnsi" w:eastAsiaTheme="majorEastAsia" w:hAnsiTheme="majorHAnsi" w:cstheme="majorBidi"/>
+      <w:color w:val="243F60" w:themeColor="accent1" w:themeShade="7F"/>
+      <w:sz w:val="24"/>
+      <w:szCs w:val="24"/>
+    </w:rPr>
+  </w:style>
   <w:style w:type="character" w:default="1" w:styleId="Carpredefinitoparagrafo">
     <w:name w:val="Default Paragraph Font"/>
     <w:uiPriority w:val="1"/>
@@ -8047,6 +9489,21 @@
     <w:rsid w:val="00F42275"/>
     <w:rPr>
       <w:rFonts w:ascii="Calibri" w:eastAsia="Calibri" w:hAnsi="Calibri" w:cs="Calibri"/>
+      <w:lang w:val="it-IT"/>
+    </w:rPr>
+  </w:style>
+  <w:style w:type="character" w:customStyle="1" w:styleId="Titolo3Carattere">
+    <w:name w:val="Titolo 3 Carattere"/>
+    <w:basedOn w:val="Carpredefinitoparagrafo"/>
+    <w:link w:val="Titolo3"/>
+    <w:uiPriority w:val="9"/>
+    <w:semiHidden/>
+    <w:rsid w:val="000630AA"/>
+    <w:rPr>
+      <w:rFonts w:asciiTheme="majorHAnsi" w:eastAsiaTheme="majorEastAsia" w:hAnsiTheme="majorHAnsi" w:cstheme="majorBidi"/>
+      <w:color w:val="243F60" w:themeColor="accent1" w:themeShade="7F"/>
+      <w:sz w:val="24"/>
+      <w:szCs w:val="24"/>
       <w:lang w:val="it-IT"/>
     </w:rPr>
   </w:style>

</xml_diff>

<commit_message>
Finito Diagrammi, grafica, iniziato doc(03.10.2025)
</commit_message>
<xml_diff>
--- a/1_QdC/QdC_BeatThePiano.docx
+++ b/1_QdC/QdC_BeatThePiano.docx
@@ -2937,31 +2937,10 @@
         <w:ind w:left="243"/>
       </w:pPr>
       <w:r>
-        <w:t xml:space="preserve">Computer, tastiera, </w:t>
-      </w:r>
-      <w:proofErr w:type="spellStart"/>
-      <w:r>
-        <w:t>unity</w:t>
-      </w:r>
-      <w:proofErr w:type="spellEnd"/>
-      <w:r>
-        <w:t xml:space="preserve">, </w:t>
-      </w:r>
-      <w:proofErr w:type="spellStart"/>
-      <w:r>
-        <w:t>aseprite</w:t>
-      </w:r>
-      <w:proofErr w:type="spellEnd"/>
-      <w:r>
-        <w:t xml:space="preserve">, </w:t>
-      </w:r>
-      <w:proofErr w:type="spellStart"/>
-      <w:r>
-        <w:t>microsoft</w:t>
-      </w:r>
-      <w:proofErr w:type="spellEnd"/>
-      <w:r>
-        <w:t xml:space="preserve"> visual studio 2022</w:t>
+        <w:t>Computer, tastiera, unity, aseprite</w:t>
+      </w:r>
+      <w:r>
+        <w:t>, microsoft visual studio 2022</w:t>
       </w:r>
     </w:p>
     <w:p>
@@ -3078,13 +3057,8 @@
         <w:ind w:left="243"/>
       </w:pPr>
       <w:r>
-        <w:t xml:space="preserve">C#, UNITY, 2D </w:t>
-      </w:r>
-      <w:proofErr w:type="spellStart"/>
-      <w:r>
-        <w:t>drawing</w:t>
-      </w:r>
-      <w:proofErr w:type="spellEnd"/>
+        <w:t>C#, UNITY, 2D drawing</w:t>
+      </w:r>
     </w:p>
     <w:p>
       <w:pPr>
@@ -3466,7 +3440,7 @@
           <w:sz w:val="22"/>
           <w:szCs w:val="22"/>
         </w:rPr>
-        <w:t>Scelta della lingua</w:t>
+        <w:t>Cambio tasti per suonare</w:t>
       </w:r>
     </w:p>
     <w:p>
@@ -3993,7 +3967,15 @@
           <w:sz w:val="22"/>
           <w:szCs w:val="22"/>
         </w:rPr>
-        <w:t>Tre livelli di difficoltà</w:t>
+        <w:t>7</w:t>
+      </w:r>
+      <w:r>
+        <w:rPr>
+          <w:rFonts w:ascii="Calibri" w:eastAsia="Calibri" w:hAnsi="Calibri" w:cs="Calibri"/>
+          <w:sz w:val="22"/>
+          <w:szCs w:val="22"/>
+        </w:rPr>
+        <w:t xml:space="preserve"> livelli di difficoltà</w:t>
       </w:r>
       <w:r>
         <w:rPr>
@@ -4086,84 +4068,21 @@
         </w:rPr>
         <w:t>Difficile</w:t>
       </w:r>
-    </w:p>
-    <w:p>
-      <w:pPr>
-        <w:pStyle w:val="Titolo1"/>
-        <w:tabs>
-          <w:tab w:val="left" w:pos="527"/>
-        </w:tabs>
-        <w:ind w:left="242" w:firstLine="0"/>
-        <w:rPr>
-          <w:rFonts w:ascii="Calibri" w:eastAsia="Calibri" w:hAnsi="Calibri" w:cs="Calibri"/>
-          <w:b/>
-          <w:bCs/>
-          <w:sz w:val="24"/>
-          <w:szCs w:val="24"/>
-        </w:rPr>
-      </w:pPr>
-      <w:r>
-        <w:rPr>
-          <w:rFonts w:ascii="Calibri" w:eastAsia="Calibri" w:hAnsi="Calibri" w:cs="Calibri"/>
-          <w:b/>
-          <w:bCs/>
-          <w:sz w:val="24"/>
-          <w:szCs w:val="24"/>
-        </w:rPr>
-        <w:t>Livelli auto-completanti:</w:t>
-      </w:r>
-    </w:p>
-    <w:p>
-      <w:pPr>
-        <w:pStyle w:val="Titolo1"/>
-        <w:numPr>
-          <w:ilvl w:val="0"/>
-          <w:numId w:val="18"/>
-        </w:numPr>
-        <w:tabs>
-          <w:tab w:val="left" w:pos="527"/>
-        </w:tabs>
+      <w:r>
         <w:rPr>
           <w:rFonts w:ascii="Calibri" w:eastAsia="Calibri" w:hAnsi="Calibri" w:cs="Calibri"/>
           <w:sz w:val="22"/>
           <w:szCs w:val="22"/>
         </w:rPr>
-      </w:pPr>
-      <w:r>
-        <w:rPr>
-          <w:rFonts w:ascii="Calibri" w:eastAsia="Calibri" w:hAnsi="Calibri" w:cs="Calibri"/>
-          <w:sz w:val="22"/>
-          <w:szCs w:val="22"/>
-        </w:rPr>
-        <w:t xml:space="preserve">La riproduzione è un video </w:t>
-      </w:r>
-      <w:proofErr w:type="spellStart"/>
-      <w:r>
-        <w:rPr>
-          <w:rFonts w:ascii="Calibri" w:eastAsia="Calibri" w:hAnsi="Calibri" w:cs="Calibri"/>
-          <w:sz w:val="22"/>
-          <w:szCs w:val="22"/>
-        </w:rPr>
-        <w:t>pre</w:t>
-      </w:r>
-      <w:proofErr w:type="spellEnd"/>
-      <w:r>
-        <w:rPr>
-          <w:rFonts w:ascii="Calibri" w:eastAsia="Calibri" w:hAnsi="Calibri" w:cs="Calibri"/>
-          <w:sz w:val="22"/>
-          <w:szCs w:val="22"/>
-        </w:rPr>
-        <w:t>-registrato, non uno script in tempo reale.</w:t>
+        <w:t xml:space="preserve"> (+Segreta)</w:t>
       </w:r>
     </w:p>
     <w:p>
-      <w:pPr>
-        <w:pStyle w:val="Corpotesto"/>
-        <w:spacing w:before="10"/>
-        <w:rPr>
-          <w:sz w:val="27"/>
-        </w:rPr>
-      </w:pPr>
+      <w:r>
+        <w:br w:type="page"/>
+      </w:r>
+    </w:p>
+    <w:p>
       <w:r>
         <w:rPr>
           <w:noProof/>
@@ -4420,23 +4339,7 @@
           <w:rFonts w:ascii="Calibri" w:eastAsia="Calibri" w:hAnsi="Calibri" w:cs="Calibri"/>
           <w:lang w:val="it-IT" w:eastAsia="en-US"/>
         </w:rPr>
-        <w:t xml:space="preserve">Migliorare la stima per le differenti attività da inserire nel diagramma di </w:t>
-      </w:r>
-      <w:proofErr w:type="spellStart"/>
-      <w:r>
-        <w:rPr>
-          <w:rFonts w:ascii="Calibri" w:eastAsia="Calibri" w:hAnsi="Calibri" w:cs="Calibri"/>
-          <w:lang w:val="it-IT" w:eastAsia="en-US"/>
-        </w:rPr>
-        <w:t>Gantt</w:t>
-      </w:r>
-      <w:proofErr w:type="spellEnd"/>
-      <w:r>
-        <w:rPr>
-          <w:rFonts w:ascii="Calibri" w:eastAsia="Calibri" w:hAnsi="Calibri" w:cs="Calibri"/>
-          <w:lang w:val="it-IT" w:eastAsia="en-US"/>
-        </w:rPr>
-        <w:t xml:space="preserve"> preventivo</w:t>
+        <w:t>Migliorare la stima per le differenti attività da inserire nel diagramma di Gantt preventivo</w:t>
       </w:r>
     </w:p>
     <w:p>

</xml_diff>

<commit_message>
Doc fino a punto 4 | 17.10.2025
</commit_message>
<xml_diff>
--- a/1_QdC/QdC_BeatThePiano.docx
+++ b/1_QdC/QdC_BeatThePiano.docx
@@ -3718,7 +3718,15 @@
           <w:sz w:val="22"/>
           <w:szCs w:val="22"/>
         </w:rPr>
-        <w:t>1 punto per ogni nota suonata correttamente al momento giusto.</w:t>
+        <w:t>1 punto per ogni nota suonata correttamente al momento giusto</w:t>
+      </w:r>
+      <w:r>
+        <w:rPr>
+          <w:rFonts w:ascii="Calibri" w:eastAsia="Calibri" w:hAnsi="Calibri" w:cs="Calibri"/>
+          <w:sz w:val="22"/>
+          <w:szCs w:val="22"/>
+        </w:rPr>
+        <w:t xml:space="preserve"> (Con margine d’errore).</w:t>
       </w:r>
     </w:p>
     <w:p>

</xml_diff>